<commit_message>
added DefineBuiltinProperties abstract operation
</commit_message>
<xml_diff>
--- a/specs/modules-deltas.docx
+++ b/specs/modules-deltas.docx
@@ -7,15 +7,7 @@
         <w:pStyle w:val="Heading1"/>
       </w:pPr>
       <w:r>
-        <w:t xml:space="preserve">Changes to 13.2.1 (“Let and </w:t>
-      </w:r>
-      <w:proofErr w:type="spellStart"/>
-      <w:r>
-        <w:t>Const</w:t>
-      </w:r>
-      <w:proofErr w:type="spellEnd"/>
-      <w:r>
-        <w:t xml:space="preserve"> Declarations”)</w:t>
+        <w:t>Changes to 13.2.1 (“Let and Const Declarations”)</w:t>
       </w:r>
     </w:p>
     <w:p>
@@ -43,19 +35,15 @@
     </w:p>
     <w:p/>
     <w:p>
-      <w:proofErr w:type="spellStart"/>
-      <w:proofErr w:type="gramStart"/>
       <w:r>
         <w:rPr>
           <w:i/>
         </w:rPr>
         <w:t>BindingIdentifier</w:t>
       </w:r>
-      <w:proofErr w:type="spellEnd"/>
       <w:r>
         <w:t xml:space="preserve"> :</w:t>
       </w:r>
-      <w:proofErr w:type="gramEnd"/>
     </w:p>
     <w:p>
       <w:r>
@@ -81,7 +69,6 @@
         <w:tab/>
       </w:r>
       <w:commentRangeStart w:id="0"/>
-      <w:proofErr w:type="gramStart"/>
       <w:r>
         <w:rPr>
           <w:rFonts w:ascii="Courier New" w:hAnsi="Courier New" w:cs="Courier New"/>
@@ -90,7 +77,6 @@
         <w:t>default</w:t>
       </w:r>
       <w:commentRangeEnd w:id="0"/>
-      <w:proofErr w:type="gramEnd"/>
       <w:r>
         <w:rPr>
           <w:rStyle w:val="CommentReference"/>
@@ -124,8 +110,6 @@
           <w:vertAlign w:val="subscript"/>
         </w:rPr>
       </w:pPr>
-      <w:proofErr w:type="spellStart"/>
-      <w:proofErr w:type="gramStart"/>
       <w:r>
         <w:rPr>
           <w:i/>
@@ -138,13 +122,8 @@
         </w:rPr>
         <w:t>Identifier</w:t>
       </w:r>
-      <w:proofErr w:type="spellEnd"/>
-      <w:r>
-        <w:t xml:space="preserve"> :</w:t>
-      </w:r>
-      <w:proofErr w:type="gramEnd"/>
-      <w:r>
-        <w:t xml:space="preserve"> </w:t>
+      <w:r>
+        <w:t xml:space="preserve"> : </w:t>
       </w:r>
       <w:r>
         <w:rPr>
@@ -184,28 +163,24 @@
       <w:r>
         <w:t xml:space="preserve"> or </w:t>
       </w:r>
-      <w:proofErr w:type="spellStart"/>
       <w:r>
         <w:rPr>
           <w:i/>
         </w:rPr>
         <w:t>VariableStatement</w:t>
       </w:r>
-      <w:proofErr w:type="spellEnd"/>
       <w:r>
         <w:t xml:space="preserve"> containing this production </w:t>
       </w:r>
       <w:r>
         <w:t xml:space="preserve">is not immediately contained in an </w:t>
       </w:r>
-      <w:proofErr w:type="spellStart"/>
       <w:r>
         <w:rPr>
           <w:i/>
         </w:rPr>
         <w:t>ExportDeclaration</w:t>
       </w:r>
-      <w:proofErr w:type="spellEnd"/>
       <w:r>
         <w:t>.</w:t>
       </w:r>
@@ -253,7 +228,6 @@
     </w:p>
     <w:p/>
     <w:p>
-      <w:proofErr w:type="gramStart"/>
       <w:r>
         <w:rPr>
           <w:i/>
@@ -263,7 +237,6 @@
       <w:r>
         <w:t xml:space="preserve"> :</w:t>
       </w:r>
-      <w:proofErr w:type="gramEnd"/>
     </w:p>
     <w:p>
       <w:pPr>
@@ -274,7 +247,6 @@
       <w:r>
         <w:tab/>
       </w:r>
-      <w:proofErr w:type="spellStart"/>
       <w:r>
         <w:rPr>
           <w:i/>
@@ -289,23 +261,18 @@
         </w:rPr>
         <w:t>opt</w:t>
       </w:r>
-      <w:proofErr w:type="spellEnd"/>
-    </w:p>
-    <w:p/>
-    <w:p>
-      <w:proofErr w:type="spellStart"/>
-      <w:proofErr w:type="gramStart"/>
+    </w:p>
+    <w:p/>
+    <w:p>
       <w:r>
         <w:rPr>
           <w:i/>
         </w:rPr>
         <w:t>ScriptBody</w:t>
       </w:r>
-      <w:proofErr w:type="spellEnd"/>
       <w:r>
         <w:t xml:space="preserve"> :</w:t>
       </w:r>
-      <w:proofErr w:type="gramEnd"/>
     </w:p>
     <w:p>
       <w:pPr>
@@ -316,19 +283,16 @@
       <w:r>
         <w:tab/>
       </w:r>
-      <w:proofErr w:type="spellStart"/>
       <w:r>
         <w:rPr>
           <w:i/>
         </w:rPr>
         <w:t>ScriptOuterItemList</w:t>
       </w:r>
-      <w:proofErr w:type="spellEnd"/>
     </w:p>
     <w:p/>
     <w:p>
       <w:commentRangeStart w:id="1"/>
-      <w:proofErr w:type="spellStart"/>
       <w:r>
         <w:rPr>
           <w:i/>
@@ -336,18 +300,15 @@
         <w:t>ScriptOuterItemList</w:t>
       </w:r>
       <w:commentRangeEnd w:id="1"/>
-      <w:proofErr w:type="spellEnd"/>
       <w:r>
         <w:rPr>
           <w:rStyle w:val="CommentReference"/>
         </w:rPr>
         <w:commentReference w:id="1"/>
       </w:r>
-      <w:proofErr w:type="gramStart"/>
       <w:r>
         <w:t xml:space="preserve"> :</w:t>
       </w:r>
-      <w:proofErr w:type="gramEnd"/>
     </w:p>
     <w:p>
       <w:pPr>
@@ -358,54 +319,44 @@
       <w:r>
         <w:tab/>
       </w:r>
-      <w:proofErr w:type="spellStart"/>
       <w:r>
         <w:rPr>
           <w:i/>
         </w:rPr>
         <w:t>ScriptOuterItem</w:t>
       </w:r>
-      <w:proofErr w:type="spellEnd"/>
     </w:p>
     <w:p>
       <w:r>
         <w:tab/>
       </w:r>
-      <w:proofErr w:type="spellStart"/>
       <w:r>
         <w:rPr>
           <w:i/>
         </w:rPr>
         <w:t>ScriptOuterItemList</w:t>
       </w:r>
-      <w:proofErr w:type="spellEnd"/>
-      <w:r>
-        <w:t xml:space="preserve"> </w:t>
-      </w:r>
-      <w:proofErr w:type="spellStart"/>
+      <w:r>
+        <w:t xml:space="preserve"> </w:t>
+      </w:r>
       <w:r>
         <w:rPr>
           <w:i/>
         </w:rPr>
         <w:t>ScriptOuterItem</w:t>
       </w:r>
-      <w:proofErr w:type="spellEnd"/>
-    </w:p>
-    <w:p/>
-    <w:p>
-      <w:proofErr w:type="spellStart"/>
-      <w:proofErr w:type="gramStart"/>
+    </w:p>
+    <w:p/>
+    <w:p>
       <w:r>
         <w:rPr>
           <w:i/>
         </w:rPr>
         <w:t>ScriptOuterItem</w:t>
       </w:r>
-      <w:proofErr w:type="spellEnd"/>
       <w:r>
         <w:t xml:space="preserve"> :</w:t>
       </w:r>
-      <w:proofErr w:type="gramEnd"/>
     </w:p>
     <w:p>
       <w:pPr>
@@ -416,14 +367,12 @@
       <w:r>
         <w:tab/>
       </w:r>
-      <w:proofErr w:type="spellStart"/>
       <w:r>
         <w:rPr>
           <w:i/>
         </w:rPr>
         <w:t>ModuleDeclaration</w:t>
       </w:r>
-      <w:proofErr w:type="spellEnd"/>
     </w:p>
     <w:p>
       <w:pPr>
@@ -434,14 +383,12 @@
       <w:r>
         <w:tab/>
       </w:r>
-      <w:proofErr w:type="spellStart"/>
       <w:r>
         <w:rPr>
           <w:i/>
         </w:rPr>
         <w:t>ImportDeclaration</w:t>
       </w:r>
-      <w:proofErr w:type="spellEnd"/>
     </w:p>
     <w:p>
       <w:pPr>
@@ -452,22 +399,18 @@
       <w:r>
         <w:tab/>
       </w:r>
-      <w:proofErr w:type="spellStart"/>
       <w:r>
         <w:rPr>
           <w:i/>
         </w:rPr>
         <w:t>StatementListItem</w:t>
       </w:r>
-      <w:proofErr w:type="spellEnd"/>
     </w:p>
     <w:p/>
     <w:p>
       <w:r>
         <w:br w:type="page"/>
       </w:r>
-      <w:bookmarkStart w:id="2" w:name="_GoBack"/>
-      <w:bookmarkEnd w:id="2"/>
     </w:p>
     <w:p>
       <w:pPr>
@@ -507,7 +450,6 @@
           <w:i/>
         </w:rPr>
       </w:pPr>
-      <w:proofErr w:type="gramStart"/>
       <w:r>
         <w:rPr>
           <w:i/>
@@ -515,13 +457,8 @@
         <w:t>Script</w:t>
       </w:r>
       <w:r>
-        <w:t xml:space="preserve"> :</w:t>
-      </w:r>
-      <w:proofErr w:type="gramEnd"/>
-      <w:r>
-        <w:t xml:space="preserve"> </w:t>
-      </w:r>
-      <w:proofErr w:type="spellStart"/>
+        <w:t xml:space="preserve"> : </w:t>
+      </w:r>
       <w:r>
         <w:rPr>
           <w:i/>
@@ -536,7 +473,6 @@
         </w:rPr>
         <w:t>opt</w:t>
       </w:r>
-      <w:proofErr w:type="spellEnd"/>
     </w:p>
     <w:p/>
     <w:p>
@@ -552,25 +488,21 @@
       <w:r>
         <w:t xml:space="preserve">, </w:t>
       </w:r>
-      <w:proofErr w:type="spellStart"/>
       <w:r>
         <w:rPr>
           <w:i/>
         </w:rPr>
         <w:t>deletableBindings</w:t>
       </w:r>
-      <w:proofErr w:type="spellEnd"/>
       <w:r>
         <w:t xml:space="preserve">, and </w:t>
       </w:r>
-      <w:proofErr w:type="spellStart"/>
       <w:r>
         <w:rPr>
           <w:i/>
         </w:rPr>
         <w:t>moduleDependencies</w:t>
       </w:r>
-      <w:proofErr w:type="spellEnd"/>
       <w:r>
         <w:t>.</w:t>
       </w:r>
@@ -578,15 +510,7 @@
     <w:p/>
     <w:p>
       <w:r>
-        <w:t>(</w:t>
-      </w:r>
-      <w:proofErr w:type="gramStart"/>
-      <w:r>
-        <w:t>before</w:t>
-      </w:r>
-      <w:proofErr w:type="gramEnd"/>
-      <w:r>
-        <w:t xml:space="preserve"> the existing step 1)</w:t>
+        <w:t>(before the existing step 1)</w:t>
       </w:r>
     </w:p>
     <w:p/>
@@ -610,14 +534,12 @@
       <w:r>
         <w:t xml:space="preserve"> in </w:t>
       </w:r>
-      <w:proofErr w:type="spellStart"/>
       <w:r>
         <w:rPr>
           <w:i/>
         </w:rPr>
         <w:t>moduleDependencies</w:t>
       </w:r>
-      <w:proofErr w:type="spellEnd"/>
       <w:r>
         <w:t>, do:</w:t>
       </w:r>
@@ -660,14 +582,12 @@
       <w:r>
         <w:t xml:space="preserve">, </w:t>
       </w:r>
-      <w:proofErr w:type="spellStart"/>
       <w:r>
         <w:rPr>
           <w:i/>
         </w:rPr>
         <w:t>deletableBindings</w:t>
       </w:r>
-      <w:proofErr w:type="spellEnd"/>
       <w:r>
         <w:t xml:space="preserve">, and </w:t>
       </w:r>
@@ -677,13 +597,8 @@
         </w:rPr>
         <w:t>mod</w:t>
       </w:r>
-      <w:proofErr w:type="gramStart"/>
-      <w:r>
-        <w:t>.[</w:t>
-      </w:r>
-      <w:proofErr w:type="gramEnd"/>
-      <w:r>
-        <w:t>[Dependencies]] as arguments.</w:t>
+      <w:r>
+        <w:t>.[[Dependencies]] as arguments.</w:t>
       </w:r>
     </w:p>
     <w:p>
@@ -694,16 +609,9 @@
           <w:numId w:val="13"/>
         </w:numPr>
       </w:pPr>
-      <w:proofErr w:type="spellStart"/>
-      <w:proofErr w:type="gramStart"/>
-      <w:r>
-        <w:t>ReturnIfAbrupt</w:t>
-      </w:r>
-      <w:proofErr w:type="spellEnd"/>
-      <w:r>
-        <w:t>(</w:t>
-      </w:r>
-      <w:proofErr w:type="gramEnd"/>
+      <w:r>
+        <w:t>ReturnIfAbrupt(</w:t>
+      </w:r>
       <w:r>
         <w:rPr>
           <w:i/>
@@ -762,7 +670,6 @@
       </w:pPr>
     </w:p>
     <w:p>
-      <w:proofErr w:type="gramStart"/>
       <w:r>
         <w:rPr>
           <w:i/>
@@ -772,7 +679,6 @@
       <w:r>
         <w:t xml:space="preserve"> :</w:t>
       </w:r>
-      <w:proofErr w:type="gramEnd"/>
     </w:p>
     <w:p>
       <w:pPr>
@@ -783,7 +689,6 @@
       <w:r>
         <w:tab/>
       </w:r>
-      <w:proofErr w:type="spellStart"/>
       <w:r>
         <w:rPr>
           <w:i/>
@@ -805,29 +710,24 @@
         </w:rPr>
         <w:t>opt</w:t>
       </w:r>
-      <w:proofErr w:type="spellEnd"/>
-    </w:p>
-    <w:p>
-      <w:pPr>
-        <w:rPr>
-          <w:i/>
-        </w:rPr>
-      </w:pPr>
-    </w:p>
-    <w:p>
-      <w:proofErr w:type="spellStart"/>
-      <w:proofErr w:type="gramStart"/>
+    </w:p>
+    <w:p>
+      <w:pPr>
+        <w:rPr>
+          <w:i/>
+        </w:rPr>
+      </w:pPr>
+    </w:p>
+    <w:p>
       <w:r>
         <w:rPr>
           <w:i/>
         </w:rPr>
         <w:t>ModuleBody</w:t>
       </w:r>
-      <w:proofErr w:type="spellEnd"/>
       <w:r>
         <w:t xml:space="preserve"> :</w:t>
       </w:r>
-      <w:proofErr w:type="gramEnd"/>
     </w:p>
     <w:p>
       <w:pPr>
@@ -838,30 +738,24 @@
       <w:r>
         <w:tab/>
       </w:r>
-      <w:proofErr w:type="spellStart"/>
       <w:r>
         <w:rPr>
           <w:i/>
         </w:rPr>
         <w:t>ModuleOuterItemList</w:t>
       </w:r>
-      <w:proofErr w:type="spellEnd"/>
-    </w:p>
-    <w:p/>
-    <w:p>
-      <w:proofErr w:type="spellStart"/>
-      <w:proofErr w:type="gramStart"/>
+    </w:p>
+    <w:p/>
+    <w:p>
       <w:r>
         <w:rPr>
           <w:i/>
         </w:rPr>
         <w:t>ModuleOuterItemList</w:t>
       </w:r>
-      <w:proofErr w:type="spellEnd"/>
       <w:r>
         <w:t xml:space="preserve"> :</w:t>
       </w:r>
-      <w:proofErr w:type="gramEnd"/>
     </w:p>
     <w:p>
       <w:pPr>
@@ -872,54 +766,44 @@
       <w:r>
         <w:tab/>
       </w:r>
-      <w:proofErr w:type="spellStart"/>
       <w:r>
         <w:rPr>
           <w:i/>
         </w:rPr>
         <w:t>ModuleOuterItem</w:t>
       </w:r>
-      <w:proofErr w:type="spellEnd"/>
     </w:p>
     <w:p>
       <w:r>
         <w:tab/>
       </w:r>
-      <w:proofErr w:type="spellStart"/>
       <w:r>
         <w:rPr>
           <w:i/>
         </w:rPr>
         <w:t>ModuleOuterItemList</w:t>
       </w:r>
-      <w:proofErr w:type="spellEnd"/>
-      <w:r>
-        <w:t xml:space="preserve"> </w:t>
-      </w:r>
-      <w:proofErr w:type="spellStart"/>
+      <w:r>
+        <w:t xml:space="preserve"> </w:t>
+      </w:r>
       <w:r>
         <w:rPr>
           <w:i/>
         </w:rPr>
         <w:t>ModuleOuterItem</w:t>
       </w:r>
-      <w:proofErr w:type="spellEnd"/>
-    </w:p>
-    <w:p/>
-    <w:p>
-      <w:proofErr w:type="spellStart"/>
-      <w:proofErr w:type="gramStart"/>
+    </w:p>
+    <w:p/>
+    <w:p>
       <w:r>
         <w:rPr>
           <w:i/>
         </w:rPr>
         <w:t>ModuleOuterItem</w:t>
       </w:r>
-      <w:proofErr w:type="spellEnd"/>
       <w:r>
         <w:t xml:space="preserve"> :</w:t>
       </w:r>
-      <w:proofErr w:type="gramEnd"/>
     </w:p>
     <w:p>
       <w:pPr>
@@ -930,14 +814,12 @@
       <w:r>
         <w:tab/>
       </w:r>
-      <w:proofErr w:type="spellStart"/>
       <w:r>
         <w:rPr>
           <w:i/>
         </w:rPr>
         <w:t>ModuleDeclaration</w:t>
       </w:r>
-      <w:proofErr w:type="spellEnd"/>
     </w:p>
     <w:p>
       <w:pPr>
@@ -948,14 +830,12 @@
       <w:r>
         <w:tab/>
       </w:r>
-      <w:proofErr w:type="spellStart"/>
       <w:r>
         <w:rPr>
           <w:i/>
         </w:rPr>
         <w:t>ImportDeclaration</w:t>
       </w:r>
-      <w:proofErr w:type="spellEnd"/>
     </w:p>
     <w:p>
       <w:pPr>
@@ -966,14 +846,12 @@
       <w:r>
         <w:tab/>
       </w:r>
-      <w:proofErr w:type="spellStart"/>
       <w:r>
         <w:rPr>
           <w:i/>
         </w:rPr>
         <w:t>ExportDeclaration</w:t>
       </w:r>
-      <w:proofErr w:type="spellEnd"/>
     </w:p>
     <w:p>
       <w:pPr>
@@ -984,36 +862,29 @@
       <w:r>
         <w:tab/>
       </w:r>
-      <w:proofErr w:type="spellStart"/>
       <w:r>
         <w:rPr>
           <w:i/>
         </w:rPr>
         <w:t>StatementListItem</w:t>
       </w:r>
-      <w:proofErr w:type="spellEnd"/>
-    </w:p>
-    <w:p/>
-    <w:p>
-      <w:proofErr w:type="spellStart"/>
-      <w:proofErr w:type="gramStart"/>
+    </w:p>
+    <w:p/>
+    <w:p>
       <w:r>
         <w:rPr>
           <w:i/>
         </w:rPr>
         <w:t>ModuleDeclaration</w:t>
       </w:r>
-      <w:proofErr w:type="spellEnd"/>
       <w:r>
         <w:t xml:space="preserve"> :</w:t>
       </w:r>
-      <w:proofErr w:type="gramEnd"/>
     </w:p>
     <w:p>
       <w:r>
         <w:tab/>
       </w:r>
-      <w:proofErr w:type="gramStart"/>
       <w:r>
         <w:rPr>
           <w:rFonts w:ascii="Courier New" w:hAnsi="Courier New" w:cs="Courier New"/>
@@ -1021,7 +892,6 @@
         </w:rPr>
         <w:t>module</w:t>
       </w:r>
-      <w:proofErr w:type="gramEnd"/>
       <w:r>
         <w:t xml:space="preserve"> </w:t>
       </w:r>
@@ -1032,7 +902,6 @@
         </w:rPr>
         <w:t xml:space="preserve">[no </w:t>
       </w:r>
-      <w:proofErr w:type="spellStart"/>
       <w:r>
         <w:rPr>
           <w:i/>
@@ -1041,7 +910,6 @@
         </w:rPr>
         <w:t>LineTerminator</w:t>
       </w:r>
-      <w:proofErr w:type="spellEnd"/>
       <w:r>
         <w:rPr>
           <w:sz w:val="16"/>
@@ -1071,14 +939,12 @@
       <w:r>
         <w:t xml:space="preserve"> </w:t>
       </w:r>
-      <w:proofErr w:type="spellStart"/>
       <w:r>
         <w:rPr>
           <w:i/>
         </w:rPr>
         <w:t>StringLiteral</w:t>
       </w:r>
-      <w:proofErr w:type="spellEnd"/>
       <w:r>
         <w:t xml:space="preserve"> </w:t>
       </w:r>
@@ -1092,25 +958,20 @@
     </w:p>
     <w:p/>
     <w:p>
-      <w:proofErr w:type="spellStart"/>
-      <w:proofErr w:type="gramStart"/>
       <w:r>
         <w:rPr>
           <w:i/>
         </w:rPr>
         <w:t>ImportDeclaration</w:t>
       </w:r>
-      <w:proofErr w:type="spellEnd"/>
       <w:r>
         <w:t xml:space="preserve"> :</w:t>
       </w:r>
-      <w:proofErr w:type="gramEnd"/>
     </w:p>
     <w:p>
       <w:r>
         <w:tab/>
       </w:r>
-      <w:proofErr w:type="gramStart"/>
       <w:r>
         <w:rPr>
           <w:rFonts w:ascii="Courier New" w:hAnsi="Courier New" w:cs="Courier New"/>
@@ -1118,18 +979,15 @@
         </w:rPr>
         <w:t>import</w:t>
       </w:r>
-      <w:proofErr w:type="gramEnd"/>
-      <w:r>
-        <w:t xml:space="preserve"> </w:t>
-      </w:r>
-      <w:proofErr w:type="spellStart"/>
+      <w:r>
+        <w:t xml:space="preserve"> </w:t>
+      </w:r>
       <w:r>
         <w:rPr>
           <w:i/>
         </w:rPr>
         <w:t>ImportSpecifierSet</w:t>
       </w:r>
-      <w:proofErr w:type="spellEnd"/>
       <w:r>
         <w:t xml:space="preserve"> </w:t>
       </w:r>
@@ -1143,14 +1001,12 @@
       <w:r>
         <w:t xml:space="preserve"> </w:t>
       </w:r>
-      <w:proofErr w:type="spellStart"/>
       <w:r>
         <w:rPr>
           <w:i/>
         </w:rPr>
         <w:t>ModuleSpecifier</w:t>
       </w:r>
-      <w:proofErr w:type="spellEnd"/>
       <w:r>
         <w:t xml:space="preserve"> ;</w:t>
       </w:r>
@@ -1159,7 +1015,6 @@
       <w:r>
         <w:tab/>
       </w:r>
-      <w:proofErr w:type="gramStart"/>
       <w:r>
         <w:rPr>
           <w:rFonts w:ascii="Courier New" w:hAnsi="Courier New" w:cs="Courier New"/>
@@ -1167,18 +1022,15 @@
         </w:rPr>
         <w:t>import</w:t>
       </w:r>
-      <w:proofErr w:type="gramEnd"/>
-      <w:r>
-        <w:t xml:space="preserve"> </w:t>
-      </w:r>
-      <w:proofErr w:type="spellStart"/>
+      <w:r>
+        <w:t xml:space="preserve"> </w:t>
+      </w:r>
       <w:r>
         <w:rPr>
           <w:i/>
         </w:rPr>
         <w:t>StringLiteral</w:t>
       </w:r>
-      <w:proofErr w:type="spellEnd"/>
       <w:r>
         <w:t xml:space="preserve"> </w:t>
       </w:r>
@@ -1192,19 +1044,15 @@
     </w:p>
     <w:p/>
     <w:p>
-      <w:proofErr w:type="spellStart"/>
-      <w:proofErr w:type="gramStart"/>
       <w:r>
         <w:rPr>
           <w:i/>
         </w:rPr>
         <w:t>ImportSpecifierSet</w:t>
       </w:r>
-      <w:proofErr w:type="spellEnd"/>
       <w:r>
         <w:t xml:space="preserve"> :</w:t>
       </w:r>
-      <w:proofErr w:type="gramEnd"/>
     </w:p>
     <w:p>
       <w:pPr>
@@ -1226,7 +1074,6 @@
       <w:r>
         <w:tab/>
       </w:r>
-      <w:proofErr w:type="gramStart"/>
       <w:r>
         <w:rPr>
           <w:rFonts w:ascii="Courier New" w:hAnsi="Courier New" w:cs="Courier New"/>
@@ -1244,13 +1091,11 @@
         </w:rPr>
         <w:t>}</w:t>
       </w:r>
-      <w:proofErr w:type="gramEnd"/>
     </w:p>
     <w:p>
       <w:r>
         <w:tab/>
       </w:r>
-      <w:proofErr w:type="gramStart"/>
       <w:r>
         <w:rPr>
           <w:rFonts w:ascii="Courier New" w:hAnsi="Courier New" w:cs="Courier New"/>
@@ -1261,15 +1106,12 @@
       <w:r>
         <w:t xml:space="preserve"> </w:t>
       </w:r>
-      <w:proofErr w:type="spellStart"/>
       <w:r>
         <w:rPr>
           <w:i/>
         </w:rPr>
         <w:t>ImportSpecifierList</w:t>
       </w:r>
-      <w:proofErr w:type="spellEnd"/>
-      <w:proofErr w:type="gramEnd"/>
       <w:r>
         <w:t xml:space="preserve"> </w:t>
       </w:r>
@@ -1285,7 +1127,6 @@
       <w:r>
         <w:tab/>
       </w:r>
-      <w:proofErr w:type="gramStart"/>
       <w:r>
         <w:rPr>
           <w:rFonts w:ascii="Courier New" w:hAnsi="Courier New" w:cs="Courier New"/>
@@ -1296,15 +1137,12 @@
       <w:r>
         <w:t xml:space="preserve"> </w:t>
       </w:r>
-      <w:proofErr w:type="spellStart"/>
       <w:r>
         <w:rPr>
           <w:i/>
         </w:rPr>
         <w:t>ImportSpecifierList</w:t>
       </w:r>
-      <w:proofErr w:type="spellEnd"/>
-      <w:proofErr w:type="gramEnd"/>
       <w:r>
         <w:t xml:space="preserve"> </w:t>
       </w:r>
@@ -1328,19 +1166,15 @@
     </w:p>
     <w:p/>
     <w:p>
-      <w:proofErr w:type="spellStart"/>
-      <w:proofErr w:type="gramStart"/>
       <w:r>
         <w:rPr>
           <w:i/>
         </w:rPr>
         <w:t>ImportSpecifierList</w:t>
       </w:r>
-      <w:proofErr w:type="spellEnd"/>
       <w:r>
         <w:t xml:space="preserve"> :</w:t>
       </w:r>
-      <w:proofErr w:type="gramEnd"/>
     </w:p>
     <w:p>
       <w:pPr>
@@ -1351,28 +1185,23 @@
       <w:r>
         <w:tab/>
       </w:r>
-      <w:proofErr w:type="spellStart"/>
       <w:r>
         <w:rPr>
           <w:i/>
         </w:rPr>
         <w:t>ImportSpecifier</w:t>
       </w:r>
-      <w:proofErr w:type="spellEnd"/>
     </w:p>
     <w:p>
       <w:r>
         <w:tab/>
       </w:r>
-      <w:proofErr w:type="spellStart"/>
-      <w:proofErr w:type="gramStart"/>
       <w:r>
         <w:rPr>
           <w:i/>
         </w:rPr>
         <w:t>ImportSpecifierList</w:t>
       </w:r>
-      <w:proofErr w:type="spellEnd"/>
       <w:r>
         <w:t xml:space="preserve"> </w:t>
       </w:r>
@@ -1383,34 +1212,27 @@
         </w:rPr>
         <w:t>,</w:t>
       </w:r>
-      <w:proofErr w:type="gramEnd"/>
-      <w:r>
-        <w:t xml:space="preserve"> </w:t>
-      </w:r>
-      <w:proofErr w:type="spellStart"/>
+      <w:r>
+        <w:t xml:space="preserve"> </w:t>
+      </w:r>
       <w:r>
         <w:rPr>
           <w:i/>
         </w:rPr>
         <w:t>ImportSpecifier</w:t>
       </w:r>
-      <w:proofErr w:type="spellEnd"/>
-    </w:p>
-    <w:p/>
-    <w:p>
-      <w:proofErr w:type="spellStart"/>
-      <w:proofErr w:type="gramStart"/>
+    </w:p>
+    <w:p/>
+    <w:p>
       <w:r>
         <w:rPr>
           <w:i/>
         </w:rPr>
         <w:t>ImportSpecifier</w:t>
       </w:r>
-      <w:proofErr w:type="spellEnd"/>
       <w:r>
         <w:t xml:space="preserve"> :</w:t>
       </w:r>
-      <w:proofErr w:type="gramEnd"/>
     </w:p>
     <w:p>
       <w:pPr>
@@ -1462,14 +1284,12 @@
       <w:r>
         <w:tab/>
       </w:r>
-      <w:proofErr w:type="spellStart"/>
       <w:r>
         <w:rPr>
           <w:i/>
         </w:rPr>
         <w:t>ReservedWord</w:t>
       </w:r>
-      <w:proofErr w:type="spellEnd"/>
       <w:r>
         <w:t xml:space="preserve"> </w:t>
       </w:r>
@@ -1492,25 +1312,20 @@
     </w:p>
     <w:p/>
     <w:p>
-      <w:proofErr w:type="spellStart"/>
-      <w:proofErr w:type="gramStart"/>
       <w:r>
         <w:rPr>
           <w:i/>
         </w:rPr>
         <w:t>ExportDeclaration</w:t>
       </w:r>
-      <w:proofErr w:type="spellEnd"/>
       <w:r>
         <w:t xml:space="preserve"> :</w:t>
       </w:r>
-      <w:proofErr w:type="gramEnd"/>
     </w:p>
     <w:p>
       <w:r>
         <w:tab/>
       </w:r>
-      <w:proofErr w:type="gramStart"/>
       <w:r>
         <w:rPr>
           <w:rFonts w:ascii="Courier New" w:hAnsi="Courier New" w:cs="Courier New"/>
@@ -1518,24 +1333,20 @@
         </w:rPr>
         <w:t>export</w:t>
       </w:r>
-      <w:proofErr w:type="gramEnd"/>
-      <w:r>
-        <w:t xml:space="preserve"> </w:t>
-      </w:r>
-      <w:proofErr w:type="spellStart"/>
+      <w:r>
+        <w:t xml:space="preserve"> </w:t>
+      </w:r>
       <w:r>
         <w:rPr>
           <w:i/>
         </w:rPr>
         <w:t>ExportSpecifierSet</w:t>
       </w:r>
-      <w:proofErr w:type="spellEnd"/>
     </w:p>
     <w:p>
       <w:r>
         <w:tab/>
       </w:r>
-      <w:proofErr w:type="gramStart"/>
       <w:r>
         <w:rPr>
           <w:rFonts w:ascii="Courier New" w:hAnsi="Courier New" w:cs="Courier New"/>
@@ -1543,18 +1354,15 @@
         </w:rPr>
         <w:t>export</w:t>
       </w:r>
-      <w:proofErr w:type="gramEnd"/>
-      <w:r>
-        <w:t xml:space="preserve"> </w:t>
-      </w:r>
-      <w:proofErr w:type="spellStart"/>
+      <w:r>
+        <w:t xml:space="preserve"> </w:t>
+      </w:r>
       <w:r>
         <w:rPr>
           <w:i/>
         </w:rPr>
         <w:t>ExportSpecifierSet</w:t>
       </w:r>
-      <w:proofErr w:type="spellEnd"/>
       <w:r>
         <w:t xml:space="preserve"> </w:t>
       </w:r>
@@ -1568,14 +1376,12 @@
       <w:r>
         <w:t xml:space="preserve"> </w:t>
       </w:r>
-      <w:proofErr w:type="spellStart"/>
       <w:r>
         <w:rPr>
           <w:i/>
         </w:rPr>
         <w:t>ModuleSpecifier</w:t>
       </w:r>
-      <w:proofErr w:type="spellEnd"/>
       <w:r>
         <w:t xml:space="preserve"> </w:t>
       </w:r>
@@ -1591,7 +1397,6 @@
       <w:r>
         <w:tab/>
       </w:r>
-      <w:proofErr w:type="gramStart"/>
       <w:r>
         <w:rPr>
           <w:rFonts w:ascii="Courier New" w:hAnsi="Courier New" w:cs="Courier New"/>
@@ -1599,18 +1404,15 @@
         </w:rPr>
         <w:t>export</w:t>
       </w:r>
-      <w:proofErr w:type="gramEnd"/>
-      <w:r>
-        <w:t xml:space="preserve"> </w:t>
-      </w:r>
-      <w:proofErr w:type="spellStart"/>
+      <w:r>
+        <w:t xml:space="preserve"> </w:t>
+      </w:r>
       <w:r>
         <w:rPr>
           <w:i/>
         </w:rPr>
         <w:t>VariableStatement</w:t>
       </w:r>
-      <w:proofErr w:type="spellEnd"/>
       <w:r>
         <w:t xml:space="preserve"> </w:t>
       </w:r>
@@ -1626,7 +1428,6 @@
       <w:r>
         <w:tab/>
       </w:r>
-      <w:proofErr w:type="gramStart"/>
       <w:r>
         <w:rPr>
           <w:rFonts w:ascii="Courier New" w:hAnsi="Courier New" w:cs="Courier New"/>
@@ -1634,7 +1435,6 @@
         </w:rPr>
         <w:t>export</w:t>
       </w:r>
-      <w:proofErr w:type="gramEnd"/>
       <w:r>
         <w:t xml:space="preserve"> </w:t>
       </w:r>
@@ -1659,7 +1459,6 @@
       <w:r>
         <w:tab/>
       </w:r>
-      <w:proofErr w:type="gramStart"/>
       <w:r>
         <w:rPr>
           <w:rFonts w:ascii="Courier New" w:hAnsi="Courier New" w:cs="Courier New"/>
@@ -1667,18 +1466,15 @@
         </w:rPr>
         <w:t>export</w:t>
       </w:r>
-      <w:proofErr w:type="gramEnd"/>
-      <w:r>
-        <w:t xml:space="preserve"> </w:t>
-      </w:r>
-      <w:proofErr w:type="spellStart"/>
+      <w:r>
+        <w:t xml:space="preserve"> </w:t>
+      </w:r>
       <w:r>
         <w:rPr>
           <w:i/>
         </w:rPr>
         <w:t>BindingList</w:t>
       </w:r>
-      <w:proofErr w:type="spellEnd"/>
       <w:r>
         <w:t xml:space="preserve"> </w:t>
       </w:r>
@@ -1692,25 +1488,20 @@
     </w:p>
     <w:p/>
     <w:p>
-      <w:proofErr w:type="spellStart"/>
-      <w:proofErr w:type="gramStart"/>
       <w:r>
         <w:rPr>
           <w:i/>
         </w:rPr>
         <w:t>ExportSpecifierSet</w:t>
       </w:r>
-      <w:proofErr w:type="spellEnd"/>
       <w:r>
         <w:t xml:space="preserve"> :</w:t>
       </w:r>
-      <w:proofErr w:type="gramEnd"/>
     </w:p>
     <w:p>
       <w:r>
         <w:tab/>
       </w:r>
-      <w:proofErr w:type="gramStart"/>
       <w:r>
         <w:rPr>
           <w:rFonts w:ascii="Courier New" w:hAnsi="Courier New" w:cs="Courier New"/>
@@ -1728,13 +1519,11 @@
         </w:rPr>
         <w:t>}</w:t>
       </w:r>
-      <w:proofErr w:type="gramEnd"/>
     </w:p>
     <w:p>
       <w:r>
         <w:tab/>
       </w:r>
-      <w:proofErr w:type="gramStart"/>
       <w:r>
         <w:rPr>
           <w:rFonts w:ascii="Courier New" w:hAnsi="Courier New" w:cs="Courier New"/>
@@ -1745,15 +1534,12 @@
       <w:r>
         <w:t xml:space="preserve"> </w:t>
       </w:r>
-      <w:proofErr w:type="spellStart"/>
       <w:r>
         <w:rPr>
           <w:i/>
         </w:rPr>
         <w:t>ExportSpecifierList</w:t>
       </w:r>
-      <w:proofErr w:type="spellEnd"/>
-      <w:proofErr w:type="gramEnd"/>
       <w:r>
         <w:t xml:space="preserve"> </w:t>
       </w:r>
@@ -1769,7 +1555,6 @@
       <w:r>
         <w:tab/>
       </w:r>
-      <w:proofErr w:type="gramStart"/>
       <w:r>
         <w:rPr>
           <w:rFonts w:ascii="Courier New" w:hAnsi="Courier New" w:cs="Courier New"/>
@@ -1780,15 +1565,12 @@
       <w:r>
         <w:t xml:space="preserve"> </w:t>
       </w:r>
-      <w:proofErr w:type="spellStart"/>
       <w:r>
         <w:rPr>
           <w:i/>
         </w:rPr>
         <w:t>ExportSpecifierList</w:t>
       </w:r>
-      <w:proofErr w:type="spellEnd"/>
-      <w:proofErr w:type="gramEnd"/>
       <w:r>
         <w:t xml:space="preserve"> </w:t>
       </w:r>
@@ -1830,19 +1612,15 @@
     </w:p>
     <w:p/>
     <w:p>
-      <w:proofErr w:type="spellStart"/>
-      <w:proofErr w:type="gramStart"/>
       <w:r>
         <w:rPr>
           <w:i/>
         </w:rPr>
         <w:t>ExportSpecifierList</w:t>
       </w:r>
-      <w:proofErr w:type="spellEnd"/>
       <w:r>
         <w:t xml:space="preserve"> :</w:t>
       </w:r>
-      <w:proofErr w:type="gramEnd"/>
     </w:p>
     <w:p>
       <w:pPr>
@@ -1853,28 +1631,23 @@
       <w:r>
         <w:tab/>
       </w:r>
-      <w:proofErr w:type="spellStart"/>
       <w:r>
         <w:rPr>
           <w:i/>
         </w:rPr>
         <w:t>ExportSpecifier</w:t>
       </w:r>
-      <w:proofErr w:type="spellEnd"/>
     </w:p>
     <w:p>
       <w:r>
         <w:tab/>
       </w:r>
-      <w:proofErr w:type="spellStart"/>
-      <w:proofErr w:type="gramStart"/>
       <w:r>
         <w:rPr>
           <w:i/>
         </w:rPr>
         <w:t>ExportSpecifierList</w:t>
       </w:r>
-      <w:proofErr w:type="spellEnd"/>
       <w:r>
         <w:t xml:space="preserve"> </w:t>
       </w:r>
@@ -1885,34 +1658,27 @@
         </w:rPr>
         <w:t>,</w:t>
       </w:r>
-      <w:proofErr w:type="gramEnd"/>
-      <w:r>
-        <w:t xml:space="preserve"> </w:t>
-      </w:r>
-      <w:proofErr w:type="spellStart"/>
+      <w:r>
+        <w:t xml:space="preserve"> </w:t>
+      </w:r>
       <w:r>
         <w:rPr>
           <w:i/>
         </w:rPr>
         <w:t>ExportSpecifier</w:t>
       </w:r>
-      <w:proofErr w:type="spellEnd"/>
-    </w:p>
-    <w:p/>
-    <w:p>
-      <w:proofErr w:type="spellStart"/>
-      <w:proofErr w:type="gramStart"/>
+    </w:p>
+    <w:p/>
+    <w:p>
       <w:r>
         <w:rPr>
           <w:i/>
         </w:rPr>
         <w:t>ExportSpecifier</w:t>
       </w:r>
-      <w:proofErr w:type="spellEnd"/>
       <w:r>
         <w:t xml:space="preserve"> :</w:t>
       </w:r>
-      <w:proofErr w:type="gramEnd"/>
     </w:p>
     <w:p>
       <w:pPr>
@@ -1953,14 +1719,12 @@
       <w:r>
         <w:t xml:space="preserve"> </w:t>
       </w:r>
-      <w:proofErr w:type="spellStart"/>
       <w:r>
         <w:rPr>
           <w:i/>
         </w:rPr>
         <w:t>IdentifierName</w:t>
       </w:r>
-      <w:proofErr w:type="spellEnd"/>
     </w:p>
     <w:p/>
     <w:p>
@@ -1988,21 +1752,14 @@
     </w:p>
     <w:p/>
     <w:p>
-      <w:proofErr w:type="spellStart"/>
-      <w:proofErr w:type="gramStart"/>
       <w:r>
         <w:rPr>
           <w:i/>
         </w:rPr>
         <w:t>ImportDeclaration</w:t>
       </w:r>
-      <w:proofErr w:type="spellEnd"/>
-      <w:r>
-        <w:t xml:space="preserve"> :</w:t>
-      </w:r>
-      <w:proofErr w:type="gramEnd"/>
-      <w:r>
-        <w:t xml:space="preserve"> </w:t>
+      <w:r>
+        <w:t xml:space="preserve"> : </w:t>
       </w:r>
       <w:r>
         <w:rPr>
@@ -2014,14 +1771,12 @@
       <w:r>
         <w:t xml:space="preserve"> </w:t>
       </w:r>
-      <w:proofErr w:type="spellStart"/>
       <w:r>
         <w:rPr>
           <w:i/>
         </w:rPr>
         <w:t>ImportSpecifierSet</w:t>
       </w:r>
-      <w:proofErr w:type="spellEnd"/>
       <w:r>
         <w:t xml:space="preserve"> </w:t>
       </w:r>
@@ -2035,14 +1790,12 @@
       <w:r>
         <w:t xml:space="preserve"> </w:t>
       </w:r>
-      <w:proofErr w:type="spellStart"/>
       <w:r>
         <w:rPr>
           <w:i/>
         </w:rPr>
         <w:t>StringLiteral</w:t>
       </w:r>
-      <w:proofErr w:type="spellEnd"/>
       <w:r>
         <w:t xml:space="preserve"> </w:t>
       </w:r>
@@ -2064,28 +1817,17 @@
         </w:numPr>
       </w:pPr>
       <w:r>
-        <w:t xml:space="preserve">It is a Syntax Error if the </w:t>
-      </w:r>
-      <w:proofErr w:type="spellStart"/>
-      <w:r>
-        <w:t>BoundNames</w:t>
-      </w:r>
-      <w:proofErr w:type="spellEnd"/>
-      <w:r>
-        <w:t xml:space="preserve"> of </w:t>
-      </w:r>
-      <w:proofErr w:type="spellStart"/>
+        <w:t xml:space="preserve">It is a Syntax Error if the BoundNames of </w:t>
+      </w:r>
       <w:r>
         <w:rPr>
           <w:i/>
         </w:rPr>
         <w:t>ImportSpecifierSet</w:t>
       </w:r>
-      <w:proofErr w:type="spellEnd"/>
       <w:r>
         <w:t xml:space="preserve"> contains the string “</w:t>
       </w:r>
-      <w:proofErr w:type="spellStart"/>
       <w:r>
         <w:rPr>
           <w:rFonts w:ascii="Courier New" w:hAnsi="Courier New" w:cs="Courier New"/>
@@ -2093,7 +1835,6 @@
         </w:rPr>
         <w:t>eval</w:t>
       </w:r>
-      <w:proofErr w:type="spellEnd"/>
       <w:r>
         <w:t>” or the string “</w:t>
       </w:r>
@@ -2129,35 +1870,129 @@
           <w:rFonts w:ascii="Helvetica" w:hAnsi="Helvetica"/>
           <w:b/>
         </w:rPr>
-        <w:t xml:space="preserve">Static Semantics: </w:t>
-      </w:r>
-      <w:proofErr w:type="spellStart"/>
-      <w:r>
+        <w:t>Static Semantics: BoundNames</w:t>
+      </w:r>
+    </w:p>
+    <w:p/>
+    <w:p>
+      <w:r>
+        <w:rPr>
+          <w:i/>
+        </w:rPr>
+        <w:t>ImportDeclaration</w:t>
+      </w:r>
+      <w:r>
+        <w:t xml:space="preserve"> : </w:t>
+      </w:r>
+      <w:r>
+        <w:rPr>
+          <w:rFonts w:ascii="Courier New" w:hAnsi="Courier New" w:cs="Courier New"/>
+          <w:b/>
+        </w:rPr>
+        <w:t>import</w:t>
+      </w:r>
+      <w:r>
+        <w:t xml:space="preserve"> </w:t>
+      </w:r>
+      <w:r>
+        <w:rPr>
+          <w:i/>
+        </w:rPr>
+        <w:t>ImportSpecifierSet</w:t>
+      </w:r>
+      <w:r>
+        <w:t xml:space="preserve"> </w:t>
+      </w:r>
+      <w:r>
+        <w:rPr>
+          <w:rFonts w:ascii="Courier New" w:hAnsi="Courier New" w:cs="Courier New"/>
+          <w:b/>
+        </w:rPr>
+        <w:t>from</w:t>
+      </w:r>
+      <w:r>
+        <w:t xml:space="preserve"> </w:t>
+      </w:r>
+      <w:r>
+        <w:rPr>
+          <w:i/>
+        </w:rPr>
+        <w:t>StringLiteral</w:t>
+      </w:r>
+      <w:r>
+        <w:t xml:space="preserve"> </w:t>
+      </w:r>
+      <w:r>
+        <w:rPr>
+          <w:rFonts w:ascii="Courier New" w:hAnsi="Courier New" w:cs="Courier New"/>
+          <w:b/>
+        </w:rPr>
+        <w:t>;</w:t>
+      </w:r>
+    </w:p>
+    <w:p/>
+    <w:p>
+      <w:r>
+        <w:rPr>
+          <w:i/>
+        </w:rPr>
+        <w:t>ImportDeclaration</w:t>
+      </w:r>
+      <w:r>
+        <w:t xml:space="preserve"> : </w:t>
+      </w:r>
+      <w:r>
+        <w:rPr>
+          <w:rFonts w:ascii="Courier New" w:hAnsi="Courier New" w:cs="Courier New"/>
+          <w:b/>
+        </w:rPr>
+        <w:t>import</w:t>
+      </w:r>
+      <w:r>
+        <w:t xml:space="preserve"> StringLiteral </w:t>
+      </w:r>
+      <w:r>
+        <w:rPr>
+          <w:rFonts w:ascii="Courier New" w:hAnsi="Courier New" w:cs="Courier New"/>
+          <w:b/>
+        </w:rPr>
+        <w:t>;</w:t>
+      </w:r>
+    </w:p>
+    <w:p/>
+    <w:p>
+      <w:pPr>
         <w:rPr>
           <w:rFonts w:ascii="Helvetica" w:hAnsi="Helvetica"/>
           <w:b/>
         </w:rPr>
-        <w:t>BoundNames</w:t>
-      </w:r>
-      <w:proofErr w:type="spellEnd"/>
-    </w:p>
-    <w:p/>
-    <w:p>
-      <w:proofErr w:type="spellStart"/>
-      <w:proofErr w:type="gramStart"/>
+      </w:pPr>
+    </w:p>
+    <w:p>
+      <w:pPr>
+        <w:rPr>
+          <w:rFonts w:ascii="Helvetica" w:hAnsi="Helvetica"/>
+          <w:b/>
+        </w:rPr>
+      </w:pPr>
+      <w:r>
+        <w:rPr>
+          <w:rFonts w:ascii="Helvetica" w:hAnsi="Helvetica"/>
+          <w:b/>
+        </w:rPr>
+        <w:t>Static Semantics: ImportedNames</w:t>
+      </w:r>
+    </w:p>
+    <w:p/>
+    <w:p>
       <w:r>
         <w:rPr>
           <w:i/>
         </w:rPr>
         <w:t>ImportDeclaration</w:t>
       </w:r>
-      <w:proofErr w:type="spellEnd"/>
-      <w:r>
-        <w:t xml:space="preserve"> :</w:t>
-      </w:r>
-      <w:proofErr w:type="gramEnd"/>
-      <w:r>
-        <w:t xml:space="preserve"> </w:t>
+      <w:r>
+        <w:t xml:space="preserve"> : </w:t>
       </w:r>
       <w:r>
         <w:rPr>
@@ -2169,14 +2004,12 @@
       <w:r>
         <w:t xml:space="preserve"> </w:t>
       </w:r>
-      <w:proofErr w:type="spellStart"/>
       <w:r>
         <w:rPr>
           <w:i/>
         </w:rPr>
         <w:t>ImportSpecifierSet</w:t>
       </w:r>
-      <w:proofErr w:type="spellEnd"/>
       <w:r>
         <w:t xml:space="preserve"> </w:t>
       </w:r>
@@ -2190,159 +2023,12 @@
       <w:r>
         <w:t xml:space="preserve"> </w:t>
       </w:r>
-      <w:proofErr w:type="spellStart"/>
       <w:r>
         <w:rPr>
           <w:i/>
         </w:rPr>
         <w:t>StringLiteral</w:t>
       </w:r>
-      <w:proofErr w:type="spellEnd"/>
-      <w:r>
-        <w:t xml:space="preserve"> </w:t>
-      </w:r>
-      <w:r>
-        <w:rPr>
-          <w:rFonts w:ascii="Courier New" w:hAnsi="Courier New" w:cs="Courier New"/>
-          <w:b/>
-        </w:rPr>
-        <w:t>;</w:t>
-      </w:r>
-    </w:p>
-    <w:p/>
-    <w:p>
-      <w:proofErr w:type="spellStart"/>
-      <w:proofErr w:type="gramStart"/>
-      <w:r>
-        <w:rPr>
-          <w:i/>
-        </w:rPr>
-        <w:t>ImportDeclaration</w:t>
-      </w:r>
-      <w:proofErr w:type="spellEnd"/>
-      <w:r>
-        <w:t xml:space="preserve"> :</w:t>
-      </w:r>
-      <w:proofErr w:type="gramEnd"/>
-      <w:r>
-        <w:t xml:space="preserve"> </w:t>
-      </w:r>
-      <w:r>
-        <w:rPr>
-          <w:rFonts w:ascii="Courier New" w:hAnsi="Courier New" w:cs="Courier New"/>
-          <w:b/>
-        </w:rPr>
-        <w:t>import</w:t>
-      </w:r>
-      <w:r>
-        <w:t xml:space="preserve"> </w:t>
-      </w:r>
-      <w:proofErr w:type="spellStart"/>
-      <w:r>
-        <w:t>StringLiteral</w:t>
-      </w:r>
-      <w:proofErr w:type="spellEnd"/>
-      <w:r>
-        <w:t xml:space="preserve"> </w:t>
-      </w:r>
-      <w:r>
-        <w:rPr>
-          <w:rFonts w:ascii="Courier New" w:hAnsi="Courier New" w:cs="Courier New"/>
-          <w:b/>
-        </w:rPr>
-        <w:t>;</w:t>
-      </w:r>
-    </w:p>
-    <w:p/>
-    <w:p>
-      <w:pPr>
-        <w:rPr>
-          <w:rFonts w:ascii="Helvetica" w:hAnsi="Helvetica"/>
-          <w:b/>
-        </w:rPr>
-      </w:pPr>
-    </w:p>
-    <w:p>
-      <w:pPr>
-        <w:rPr>
-          <w:rFonts w:ascii="Helvetica" w:hAnsi="Helvetica"/>
-          <w:b/>
-        </w:rPr>
-      </w:pPr>
-      <w:r>
-        <w:rPr>
-          <w:rFonts w:ascii="Helvetica" w:hAnsi="Helvetica"/>
-          <w:b/>
-        </w:rPr>
-        <w:t xml:space="preserve">Static Semantics: </w:t>
-      </w:r>
-      <w:proofErr w:type="spellStart"/>
-      <w:r>
-        <w:rPr>
-          <w:rFonts w:ascii="Helvetica" w:hAnsi="Helvetica"/>
-          <w:b/>
-        </w:rPr>
-        <w:t>ImportedNames</w:t>
-      </w:r>
-      <w:proofErr w:type="spellEnd"/>
-    </w:p>
-    <w:p/>
-    <w:p>
-      <w:proofErr w:type="spellStart"/>
-      <w:proofErr w:type="gramStart"/>
-      <w:r>
-        <w:rPr>
-          <w:i/>
-        </w:rPr>
-        <w:t>ImportDeclaration</w:t>
-      </w:r>
-      <w:proofErr w:type="spellEnd"/>
-      <w:r>
-        <w:t xml:space="preserve"> :</w:t>
-      </w:r>
-      <w:proofErr w:type="gramEnd"/>
-      <w:r>
-        <w:t xml:space="preserve"> </w:t>
-      </w:r>
-      <w:r>
-        <w:rPr>
-          <w:rFonts w:ascii="Courier New" w:hAnsi="Courier New" w:cs="Courier New"/>
-          <w:b/>
-        </w:rPr>
-        <w:t>import</w:t>
-      </w:r>
-      <w:r>
-        <w:t xml:space="preserve"> </w:t>
-      </w:r>
-      <w:proofErr w:type="spellStart"/>
-      <w:r>
-        <w:rPr>
-          <w:i/>
-        </w:rPr>
-        <w:t>ImportSpecifierSet</w:t>
-      </w:r>
-      <w:proofErr w:type="spellEnd"/>
-      <w:r>
-        <w:t xml:space="preserve"> </w:t>
-      </w:r>
-      <w:r>
-        <w:rPr>
-          <w:rFonts w:ascii="Courier New" w:hAnsi="Courier New" w:cs="Courier New"/>
-          <w:b/>
-        </w:rPr>
-        <w:t>from</w:t>
-      </w:r>
-      <w:r>
-        <w:t xml:space="preserve"> </w:t>
-      </w:r>
-      <w:proofErr w:type="spellStart"/>
-      <w:r>
-        <w:rPr>
-          <w:i/>
-        </w:rPr>
-        <w:t>StringLiteral</w:t>
-      </w:r>
-      <w:proofErr w:type="spellEnd"/>
       <w:r>
         <w:t xml:space="preserve"> </w:t>
       </w:r>
@@ -2364,24 +2050,14 @@
         </w:numPr>
       </w:pPr>
       <w:r>
-        <w:t xml:space="preserve">Return the </w:t>
-      </w:r>
-      <w:proofErr w:type="spellStart"/>
-      <w:r>
-        <w:t>ImportedNames</w:t>
-      </w:r>
-      <w:proofErr w:type="spellEnd"/>
-      <w:r>
-        <w:t xml:space="preserve"> of </w:t>
-      </w:r>
-      <w:proofErr w:type="spellStart"/>
+        <w:t xml:space="preserve">Return the ImportedNames of </w:t>
+      </w:r>
       <w:r>
         <w:rPr>
           <w:i/>
         </w:rPr>
         <w:t>ImportSpecifierSet</w:t>
       </w:r>
-      <w:proofErr w:type="spellEnd"/>
       <w:r>
         <w:t>.</w:t>
       </w:r>
@@ -2393,21 +2069,14 @@
           <w:i/>
         </w:rPr>
       </w:pPr>
-      <w:proofErr w:type="spellStart"/>
-      <w:proofErr w:type="gramStart"/>
       <w:r>
         <w:rPr>
           <w:i/>
         </w:rPr>
         <w:t>ImportSpecifierSet</w:t>
       </w:r>
-      <w:proofErr w:type="spellEnd"/>
-      <w:r>
-        <w:t xml:space="preserve"> :</w:t>
-      </w:r>
-      <w:proofErr w:type="gramEnd"/>
-      <w:r>
-        <w:t xml:space="preserve"> </w:t>
+      <w:r>
+        <w:t xml:space="preserve"> : </w:t>
       </w:r>
       <w:r>
         <w:rPr>
@@ -2440,21 +2109,14 @@
     </w:p>
     <w:p/>
     <w:p>
-      <w:proofErr w:type="spellStart"/>
-      <w:proofErr w:type="gramStart"/>
       <w:r>
         <w:rPr>
           <w:i/>
         </w:rPr>
         <w:t>ImportSpecifierSet</w:t>
       </w:r>
-      <w:proofErr w:type="spellEnd"/>
-      <w:r>
-        <w:t xml:space="preserve"> :</w:t>
-      </w:r>
-      <w:proofErr w:type="gramEnd"/>
-      <w:r>
-        <w:t xml:space="preserve"> </w:t>
+      <w:r>
+        <w:t xml:space="preserve"> : </w:t>
       </w:r>
       <w:r>
         <w:rPr>
@@ -2489,21 +2151,14 @@
     </w:p>
     <w:p/>
     <w:p>
-      <w:proofErr w:type="spellStart"/>
-      <w:proofErr w:type="gramStart"/>
       <w:r>
         <w:rPr>
           <w:i/>
         </w:rPr>
         <w:t>ImportSpecifierSet</w:t>
       </w:r>
-      <w:proofErr w:type="spellEnd"/>
-      <w:r>
-        <w:t xml:space="preserve"> :</w:t>
-      </w:r>
-      <w:proofErr w:type="gramEnd"/>
-      <w:r>
-        <w:t xml:space="preserve"> </w:t>
+      <w:r>
+        <w:t xml:space="preserve"> : </w:t>
       </w:r>
       <w:r>
         <w:rPr>
@@ -2515,14 +2170,12 @@
       <w:r>
         <w:t xml:space="preserve"> </w:t>
       </w:r>
-      <w:proofErr w:type="spellStart"/>
       <w:r>
         <w:rPr>
           <w:i/>
         </w:rPr>
         <w:t>ImportSpecifierList</w:t>
       </w:r>
-      <w:proofErr w:type="spellEnd"/>
       <w:r>
         <w:t xml:space="preserve"> </w:t>
       </w:r>
@@ -2535,21 +2188,14 @@
       </w:r>
     </w:p>
     <w:p>
-      <w:proofErr w:type="spellStart"/>
-      <w:proofErr w:type="gramStart"/>
       <w:r>
         <w:rPr>
           <w:i/>
         </w:rPr>
         <w:t>ImportSpecifierSet</w:t>
       </w:r>
-      <w:proofErr w:type="spellEnd"/>
-      <w:r>
-        <w:t xml:space="preserve"> :</w:t>
-      </w:r>
-      <w:proofErr w:type="gramEnd"/>
-      <w:r>
-        <w:t xml:space="preserve"> </w:t>
+      <w:r>
+        <w:t xml:space="preserve"> : </w:t>
       </w:r>
       <w:r>
         <w:rPr>
@@ -2561,14 +2207,12 @@
       <w:r>
         <w:t xml:space="preserve"> </w:t>
       </w:r>
-      <w:proofErr w:type="spellStart"/>
       <w:r>
         <w:rPr>
           <w:i/>
         </w:rPr>
         <w:t>ImportSpecifierList</w:t>
       </w:r>
-      <w:proofErr w:type="spellEnd"/>
       <w:r>
         <w:t xml:space="preserve"> </w:t>
       </w:r>
@@ -2600,24 +2244,14 @@
         </w:numPr>
       </w:pPr>
       <w:r>
-        <w:t xml:space="preserve">Return the </w:t>
-      </w:r>
-      <w:proofErr w:type="spellStart"/>
-      <w:r>
-        <w:t>ImportedNames</w:t>
-      </w:r>
-      <w:proofErr w:type="spellEnd"/>
-      <w:r>
-        <w:t xml:space="preserve"> of </w:t>
-      </w:r>
-      <w:proofErr w:type="spellStart"/>
+        <w:t xml:space="preserve">Return the ImportedNames of </w:t>
+      </w:r>
       <w:r>
         <w:rPr>
           <w:i/>
         </w:rPr>
         <w:t>ImportSpecifierList</w:t>
       </w:r>
-      <w:proofErr w:type="spellEnd"/>
       <w:r>
         <w:t>.</w:t>
       </w:r>
@@ -2629,30 +2263,21 @@
           <w:i/>
         </w:rPr>
       </w:pPr>
-      <w:proofErr w:type="spellStart"/>
-      <w:proofErr w:type="gramStart"/>
       <w:r>
         <w:rPr>
           <w:i/>
         </w:rPr>
         <w:t>ImportSpecifierList</w:t>
       </w:r>
-      <w:proofErr w:type="spellEnd"/>
-      <w:r>
-        <w:t xml:space="preserve"> :</w:t>
-      </w:r>
-      <w:proofErr w:type="gramEnd"/>
-      <w:r>
-        <w:t xml:space="preserve"> </w:t>
-      </w:r>
-      <w:proofErr w:type="spellStart"/>
+      <w:r>
+        <w:t xml:space="preserve"> : </w:t>
+      </w:r>
       <w:r>
         <w:rPr>
           <w:i/>
         </w:rPr>
         <w:t>ImportSpecifier</w:t>
       </w:r>
-      <w:proofErr w:type="spellEnd"/>
     </w:p>
     <w:p/>
     <w:p>
@@ -2664,54 +2289,35 @@
         </w:numPr>
       </w:pPr>
       <w:r>
-        <w:t xml:space="preserve">Return the </w:t>
-      </w:r>
-      <w:proofErr w:type="spellStart"/>
-      <w:r>
-        <w:t>ImportedNames</w:t>
-      </w:r>
-      <w:proofErr w:type="spellEnd"/>
-      <w:r>
-        <w:t xml:space="preserve"> of </w:t>
-      </w:r>
-      <w:proofErr w:type="spellStart"/>
+        <w:t xml:space="preserve">Return the ImportedNames of </w:t>
+      </w:r>
       <w:r>
         <w:rPr>
           <w:i/>
         </w:rPr>
         <w:t>ImportSpecifier</w:t>
       </w:r>
-      <w:proofErr w:type="spellEnd"/>
       <w:r>
         <w:t>.</w:t>
       </w:r>
     </w:p>
     <w:p/>
     <w:p>
-      <w:proofErr w:type="spellStart"/>
-      <w:proofErr w:type="gramStart"/>
       <w:r>
         <w:rPr>
           <w:i/>
         </w:rPr>
         <w:t>ImportSpecifierList</w:t>
       </w:r>
-      <w:proofErr w:type="spellEnd"/>
-      <w:r>
-        <w:t xml:space="preserve"> :</w:t>
-      </w:r>
-      <w:proofErr w:type="gramEnd"/>
-      <w:r>
-        <w:t xml:space="preserve"> </w:t>
-      </w:r>
-      <w:proofErr w:type="spellStart"/>
+      <w:r>
+        <w:t xml:space="preserve"> : </w:t>
+      </w:r>
       <w:r>
         <w:rPr>
           <w:i/>
         </w:rPr>
         <w:t>ImportSpecifierList</w:t>
       </w:r>
-      <w:proofErr w:type="spellEnd"/>
       <w:r>
         <w:t xml:space="preserve"> </w:t>
       </w:r>
@@ -2725,14 +2331,12 @@
       <w:r>
         <w:t xml:space="preserve"> </w:t>
       </w:r>
-      <w:proofErr w:type="spellStart"/>
       <w:r>
         <w:rPr>
           <w:i/>
         </w:rPr>
         <w:t>ImportSpecifier</w:t>
       </w:r>
-      <w:proofErr w:type="spellEnd"/>
     </w:p>
     <w:p/>
     <w:p>
@@ -2753,24 +2357,14 @@
         <w:t>names</w:t>
       </w:r>
       <w:r>
-        <w:t xml:space="preserve"> be the </w:t>
-      </w:r>
-      <w:proofErr w:type="spellStart"/>
-      <w:r>
-        <w:t>ImportedNames</w:t>
-      </w:r>
-      <w:proofErr w:type="spellEnd"/>
-      <w:r>
-        <w:t xml:space="preserve"> of </w:t>
-      </w:r>
-      <w:proofErr w:type="spellStart"/>
+        <w:t xml:space="preserve"> be the ImportedNames of </w:t>
+      </w:r>
       <w:r>
         <w:rPr>
           <w:i/>
         </w:rPr>
         <w:t>ImportSpecifierList</w:t>
       </w:r>
-      <w:proofErr w:type="spellEnd"/>
       <w:r>
         <w:t>.</w:t>
       </w:r>
@@ -2793,24 +2387,14 @@
         <w:t>names</w:t>
       </w:r>
       <w:r>
-        <w:t xml:space="preserve"> the elements of the </w:t>
-      </w:r>
-      <w:proofErr w:type="spellStart"/>
-      <w:r>
-        <w:t>ImportedNames</w:t>
-      </w:r>
-      <w:proofErr w:type="spellEnd"/>
-      <w:r>
-        <w:t xml:space="preserve"> of </w:t>
-      </w:r>
-      <w:proofErr w:type="spellStart"/>
+        <w:t xml:space="preserve"> the elements of the ImportedNames of </w:t>
+      </w:r>
       <w:r>
         <w:rPr>
           <w:i/>
         </w:rPr>
         <w:t>ImportSpecifier</w:t>
       </w:r>
-      <w:proofErr w:type="spellEnd"/>
       <w:r>
         <w:t>.</w:t>
       </w:r>
@@ -2843,21 +2427,14 @@
           <w:i/>
         </w:rPr>
       </w:pPr>
-      <w:proofErr w:type="spellStart"/>
-      <w:proofErr w:type="gramStart"/>
       <w:r>
         <w:rPr>
           <w:i/>
         </w:rPr>
         <w:t>ImportSpecifier</w:t>
       </w:r>
-      <w:proofErr w:type="spellEnd"/>
-      <w:r>
-        <w:t xml:space="preserve"> :</w:t>
-      </w:r>
-      <w:proofErr w:type="gramEnd"/>
-      <w:r>
-        <w:t xml:space="preserve"> </w:t>
+      <w:r>
+        <w:t xml:space="preserve"> : </w:t>
       </w:r>
       <w:r>
         <w:rPr>
@@ -2890,21 +2467,14 @@
     </w:p>
     <w:p/>
     <w:p>
-      <w:proofErr w:type="spellStart"/>
-      <w:proofErr w:type="gramStart"/>
       <w:r>
         <w:rPr>
           <w:i/>
         </w:rPr>
         <w:t>ImportSpecifier</w:t>
       </w:r>
-      <w:proofErr w:type="spellEnd"/>
-      <w:r>
-        <w:t xml:space="preserve"> :</w:t>
-      </w:r>
-      <w:proofErr w:type="gramEnd"/>
-      <w:r>
-        <w:t xml:space="preserve"> </w:t>
+      <w:r>
+        <w:t xml:space="preserve"> : </w:t>
       </w:r>
       <w:r>
         <w:rPr>
@@ -2956,30 +2526,21 @@
     </w:p>
     <w:p/>
     <w:p>
-      <w:proofErr w:type="spellStart"/>
-      <w:proofErr w:type="gramStart"/>
       <w:r>
         <w:rPr>
           <w:i/>
         </w:rPr>
         <w:t>ImportSpecifier</w:t>
       </w:r>
-      <w:proofErr w:type="spellEnd"/>
-      <w:r>
-        <w:t xml:space="preserve"> :</w:t>
-      </w:r>
-      <w:proofErr w:type="gramEnd"/>
-      <w:r>
-        <w:t xml:space="preserve"> </w:t>
-      </w:r>
-      <w:proofErr w:type="spellStart"/>
+      <w:r>
+        <w:t xml:space="preserve"> : </w:t>
+      </w:r>
       <w:r>
         <w:rPr>
           <w:i/>
         </w:rPr>
         <w:t>ReservedWord</w:t>
       </w:r>
-      <w:proofErr w:type="spellEnd"/>
       <w:r>
         <w:t xml:space="preserve"> </w:t>
       </w:r>
@@ -3024,21 +2585,14 @@
     </w:p>
     <w:p/>
     <w:p>
-      <w:proofErr w:type="spellStart"/>
-      <w:proofErr w:type="gramStart"/>
       <w:r>
         <w:rPr>
           <w:i/>
         </w:rPr>
         <w:t>ImportDeclaration</w:t>
       </w:r>
-      <w:proofErr w:type="spellEnd"/>
-      <w:r>
-        <w:t xml:space="preserve"> :</w:t>
-      </w:r>
-      <w:proofErr w:type="gramEnd"/>
-      <w:r>
-        <w:t xml:space="preserve"> </w:t>
+      <w:r>
+        <w:t xml:space="preserve"> : </w:t>
       </w:r>
       <w:r>
         <w:rPr>
@@ -3048,15 +2602,7 @@
         <w:t>import</w:t>
       </w:r>
       <w:r>
-        <w:t xml:space="preserve"> </w:t>
-      </w:r>
-      <w:proofErr w:type="spellStart"/>
-      <w:r>
-        <w:t>StringLiteral</w:t>
-      </w:r>
-      <w:proofErr w:type="spellEnd"/>
-      <w:r>
-        <w:t xml:space="preserve"> </w:t>
+        <w:t xml:space="preserve"> StringLiteral </w:t>
       </w:r>
       <w:r>
         <w:rPr>
@@ -3080,6 +2626,449 @@
       </w:r>
     </w:p>
     <w:p/>
+    <w:p/>
+    <w:p>
+      <w:r>
+        <w:br w:type="page"/>
+      </w:r>
+    </w:p>
+    <w:p>
+      <w:pPr>
+        <w:pStyle w:val="Heading2"/>
+      </w:pPr>
+      <w:r>
+        <w:t>New section: Modules and Module Loaders</w:t>
+      </w:r>
+    </w:p>
+    <w:p/>
+    <w:p>
+      <w:pPr>
+        <w:rPr>
+          <w:rFonts w:ascii="Helvetica" w:hAnsi="Helvetica"/>
+          <w:b/>
+        </w:rPr>
+      </w:pPr>
+      <w:r>
+        <w:rPr>
+          <w:rFonts w:ascii="Helvetica" w:hAnsi="Helvetica"/>
+          <w:b/>
+        </w:rPr>
+        <w:t>Define</w:t>
+      </w:r>
+      <w:r>
+        <w:rPr>
+          <w:rFonts w:ascii="Helvetica" w:hAnsi="Helvetica"/>
+          <w:b/>
+        </w:rPr>
+        <w:t>Builtin</w:t>
+      </w:r>
+      <w:r>
+        <w:rPr>
+          <w:rFonts w:ascii="Helvetica" w:hAnsi="Helvetica"/>
+          <w:b/>
+        </w:rPr>
+        <w:t>Propertie</w:t>
+      </w:r>
+      <w:r>
+        <w:rPr>
+          <w:rFonts w:ascii="Helvetica" w:hAnsi="Helvetica"/>
+          <w:b/>
+        </w:rPr>
+        <w:t>s</w:t>
+      </w:r>
+      <w:r>
+        <w:rPr>
+          <w:rFonts w:ascii="Helvetica" w:hAnsi="Helvetica"/>
+          <w:b/>
+        </w:rPr>
+        <w:t xml:space="preserve"> ( </w:t>
+      </w:r>
+      <w:r>
+        <w:rPr>
+          <w:rFonts w:ascii="Helvetica" w:hAnsi="Helvetica"/>
+          <w:b/>
+        </w:rPr>
+        <w:t>O )</w:t>
+      </w:r>
+    </w:p>
+    <w:p/>
+    <w:p>
+      <w:r>
+        <w:t>When t</w:t>
+      </w:r>
+      <w:r>
+        <w:t>he abstract operation DefineBuiltin</w:t>
+      </w:r>
+      <w:r>
+        <w:t>Propertie</w:t>
+      </w:r>
+      <w:bookmarkStart w:id="2" w:name="_GoBack"/>
+      <w:bookmarkEnd w:id="2"/>
+      <w:r>
+        <w:t xml:space="preserve">s </w:t>
+      </w:r>
+      <w:r>
+        <w:t xml:space="preserve">is called with </w:t>
+      </w:r>
+      <w:r>
+        <w:t xml:space="preserve">object </w:t>
+      </w:r>
+      <w:r>
+        <w:rPr>
+          <w:i/>
+        </w:rPr>
+        <w:t>O</w:t>
+      </w:r>
+      <w:r>
+        <w:t xml:space="preserve">, </w:t>
+      </w:r>
+      <w:r>
+        <w:t>the following steps are taken:</w:t>
+      </w:r>
+    </w:p>
+    <w:p/>
+    <w:p>
+      <w:pPr>
+        <w:pStyle w:val="ListParagraph"/>
+        <w:numPr>
+          <w:ilvl w:val="0"/>
+          <w:numId w:val="14"/>
+        </w:numPr>
+      </w:pPr>
+      <w:r>
+        <w:t xml:space="preserve">For each </w:t>
+      </w:r>
+      <w:r>
+        <w:t xml:space="preserve">name </w:t>
+      </w:r>
+      <w:r>
+        <w:rPr>
+          <w:i/>
+        </w:rPr>
+        <w:t>P</w:t>
+      </w:r>
+      <w:r>
+        <w:t xml:space="preserve"> </w:t>
+      </w:r>
+      <w:r>
+        <w:t>of</w:t>
+      </w:r>
+      <w:r>
+        <w:t xml:space="preserve"> the </w:t>
+      </w:r>
+      <w:r>
+        <w:t xml:space="preserve">standard </w:t>
+      </w:r>
+      <w:r>
+        <w:t>properties of the global object</w:t>
+      </w:r>
+      <w:r>
+        <w:t xml:space="preserve"> </w:t>
+      </w:r>
+      <w:r>
+        <w:t>(see 18)</w:t>
+      </w:r>
+      <w:r>
+        <w:t xml:space="preserve">, </w:t>
+      </w:r>
+      <w:r>
+        <w:t xml:space="preserve">in alphabetical order, </w:t>
+      </w:r>
+      <w:r>
+        <w:t>do:</w:t>
+      </w:r>
+    </w:p>
+    <w:p>
+      <w:pPr>
+        <w:pStyle w:val="ListParagraph"/>
+        <w:numPr>
+          <w:ilvl w:val="1"/>
+          <w:numId w:val="14"/>
+        </w:numPr>
+      </w:pPr>
+      <w:r>
+        <w:t xml:space="preserve">Let </w:t>
+      </w:r>
+      <w:r>
+        <w:rPr>
+          <w:i/>
+        </w:rPr>
+        <w:t>V</w:t>
+      </w:r>
+      <w:r>
+        <w:t xml:space="preserve"> be the </w:t>
+      </w:r>
+      <w:r>
+        <w:t xml:space="preserve">value of the standard built-in property </w:t>
+      </w:r>
+      <w:r>
+        <w:rPr>
+          <w:i/>
+        </w:rPr>
+        <w:t>P</w:t>
+      </w:r>
+      <w:r>
+        <w:t xml:space="preserve"> for the current realm.</w:t>
+      </w:r>
+      <w:r>
+        <w:t xml:space="preserve"> </w:t>
+      </w:r>
+    </w:p>
+    <w:p>
+      <w:pPr>
+        <w:pStyle w:val="ListParagraph"/>
+        <w:numPr>
+          <w:ilvl w:val="1"/>
+          <w:numId w:val="14"/>
+        </w:numPr>
+      </w:pPr>
+      <w:r>
+        <w:t xml:space="preserve">Let </w:t>
+      </w:r>
+      <w:r>
+        <w:rPr>
+          <w:i/>
+        </w:rPr>
+        <w:t>W</w:t>
+      </w:r>
+      <w:r>
+        <w:t xml:space="preserve"> be </w:t>
+      </w:r>
+      <w:r>
+        <w:t xml:space="preserve">the value of the [[Writable]] attribute of the standard built-in property </w:t>
+      </w:r>
+      <w:r>
+        <w:rPr>
+          <w:i/>
+        </w:rPr>
+        <w:t>P</w:t>
+      </w:r>
+      <w:r>
+        <w:t>.</w:t>
+      </w:r>
+    </w:p>
+    <w:p>
+      <w:pPr>
+        <w:pStyle w:val="ListParagraph"/>
+        <w:numPr>
+          <w:ilvl w:val="1"/>
+          <w:numId w:val="14"/>
+        </w:numPr>
+      </w:pPr>
+      <w:r>
+        <w:t xml:space="preserve">Let </w:t>
+      </w:r>
+      <w:r>
+        <w:rPr>
+          <w:i/>
+        </w:rPr>
+        <w:t>E</w:t>
+      </w:r>
+      <w:r>
+        <w:t xml:space="preserve"> be </w:t>
+      </w:r>
+      <w:r>
+        <w:t xml:space="preserve">the value of the [[Enumerable]] attribute of the standard built-in property </w:t>
+      </w:r>
+      <w:r>
+        <w:rPr>
+          <w:i/>
+        </w:rPr>
+        <w:t>P</w:t>
+      </w:r>
+      <w:r>
+        <w:t>.</w:t>
+      </w:r>
+    </w:p>
+    <w:p>
+      <w:pPr>
+        <w:pStyle w:val="ListParagraph"/>
+        <w:numPr>
+          <w:ilvl w:val="1"/>
+          <w:numId w:val="14"/>
+        </w:numPr>
+      </w:pPr>
+      <w:r>
+        <w:t xml:space="preserve">Let </w:t>
+      </w:r>
+      <w:r>
+        <w:rPr>
+          <w:i/>
+        </w:rPr>
+        <w:t>C</w:t>
+      </w:r>
+      <w:r>
+        <w:t xml:space="preserve"> be </w:t>
+      </w:r>
+      <w:r>
+        <w:t xml:space="preserve">the value of the [[Configurable]] attribute of the standard built-in property </w:t>
+      </w:r>
+      <w:r>
+        <w:rPr>
+          <w:i/>
+        </w:rPr>
+        <w:t>P</w:t>
+      </w:r>
+      <w:r>
+        <w:t>.</w:t>
+      </w:r>
+    </w:p>
+    <w:p>
+      <w:pPr>
+        <w:pStyle w:val="ListParagraph"/>
+        <w:numPr>
+          <w:ilvl w:val="1"/>
+          <w:numId w:val="14"/>
+        </w:numPr>
+      </w:pPr>
+      <w:r>
+        <w:t xml:space="preserve">Let </w:t>
+      </w:r>
+      <w:r>
+        <w:rPr>
+          <w:i/>
+        </w:rPr>
+        <w:t>newDesc</w:t>
+      </w:r>
+      <w:r>
+        <w:t xml:space="preserve"> be the Property Descriptor {[[Value]]: </w:t>
+      </w:r>
+      <w:r>
+        <w:rPr>
+          <w:i/>
+        </w:rPr>
+        <w:t>V</w:t>
+      </w:r>
+      <w:r>
+        <w:t xml:space="preserve">, [[Writable]]: </w:t>
+      </w:r>
+      <w:r>
+        <w:rPr>
+          <w:i/>
+        </w:rPr>
+        <w:t>W</w:t>
+      </w:r>
+      <w:r>
+        <w:t xml:space="preserve">, [[Enumerable]]: </w:t>
+      </w:r>
+      <w:r>
+        <w:rPr>
+          <w:i/>
+        </w:rPr>
+        <w:t>E</w:t>
+      </w:r>
+      <w:r>
+        <w:t xml:space="preserve">, [[Configurable]]: </w:t>
+      </w:r>
+      <w:r>
+        <w:rPr>
+          <w:i/>
+        </w:rPr>
+        <w:t>C</w:t>
+      </w:r>
+      <w:r>
+        <w:t>}.</w:t>
+      </w:r>
+    </w:p>
+    <w:p>
+      <w:pPr>
+        <w:pStyle w:val="ListParagraph"/>
+        <w:numPr>
+          <w:ilvl w:val="1"/>
+          <w:numId w:val="14"/>
+        </w:numPr>
+      </w:pPr>
+      <w:r>
+        <w:t xml:space="preserve">Let </w:t>
+      </w:r>
+      <w:r>
+        <w:rPr>
+          <w:i/>
+        </w:rPr>
+        <w:t>status</w:t>
+      </w:r>
+      <w:r>
+        <w:t xml:space="preserve"> be the result of </w:t>
+      </w:r>
+      <w:r>
+        <w:t>calling the [[DefineOwnProperty]]</w:t>
+      </w:r>
+      <w:r>
+        <w:t xml:space="preserve"> internal method of </w:t>
+      </w:r>
+      <w:r>
+        <w:rPr>
+          <w:i/>
+        </w:rPr>
+        <w:t>O</w:t>
+      </w:r>
+      <w:r>
+        <w:t xml:space="preserve"> </w:t>
+      </w:r>
+      <w:r>
+        <w:t xml:space="preserve">passing </w:t>
+      </w:r>
+      <w:r>
+        <w:rPr>
+          <w:i/>
+        </w:rPr>
+        <w:t>P</w:t>
+      </w:r>
+      <w:r>
+        <w:t xml:space="preserve"> and </w:t>
+      </w:r>
+      <w:r>
+        <w:rPr>
+          <w:i/>
+        </w:rPr>
+        <w:t>newDesc</w:t>
+      </w:r>
+      <w:r>
+        <w:t xml:space="preserve"> as arguments.</w:t>
+      </w:r>
+    </w:p>
+    <w:p>
+      <w:pPr>
+        <w:pStyle w:val="ListParagraph"/>
+        <w:numPr>
+          <w:ilvl w:val="1"/>
+          <w:numId w:val="14"/>
+        </w:numPr>
+      </w:pPr>
+      <w:r>
+        <w:t>ReturnIfAbrupt(</w:t>
+      </w:r>
+      <w:r>
+        <w:rPr>
+          <w:i/>
+        </w:rPr>
+        <w:t>status</w:t>
+      </w:r>
+      <w:r>
+        <w:t>).</w:t>
+      </w:r>
+    </w:p>
+    <w:p>
+      <w:pPr>
+        <w:pStyle w:val="ListParagraph"/>
+        <w:numPr>
+          <w:ilvl w:val="0"/>
+          <w:numId w:val="14"/>
+        </w:numPr>
+      </w:pPr>
+      <w:r>
+        <w:t xml:space="preserve">Return </w:t>
+      </w:r>
+      <w:r>
+        <w:rPr>
+          <w:i/>
+        </w:rPr>
+        <w:t>O</w:t>
+      </w:r>
+      <w:r>
+        <w:t>.</w:t>
+      </w:r>
+    </w:p>
     <w:p/>
     <w:p/>
     <w:sectPr>
@@ -3122,53 +3111,8 @@
         <w:annotationRef/>
       </w:r>
       <w:r>
-        <w:t xml:space="preserve">Renamed </w:t>
-      </w:r>
-      <w:proofErr w:type="spellStart"/>
-      <w:r>
-        <w:t>OuterItemList</w:t>
-      </w:r>
-      <w:proofErr w:type="spellEnd"/>
-      <w:r>
-        <w:t xml:space="preserve"> and </w:t>
-      </w:r>
-      <w:proofErr w:type="spellStart"/>
-      <w:r>
-        <w:t>OuterItem</w:t>
-      </w:r>
-      <w:proofErr w:type="spellEnd"/>
-      <w:r>
-        <w:t xml:space="preserve"> to </w:t>
-      </w:r>
-      <w:proofErr w:type="spellStart"/>
-      <w:r>
-        <w:t>ScriptOuterItemList</w:t>
-      </w:r>
-      <w:proofErr w:type="spellEnd"/>
-      <w:r>
-        <w:t xml:space="preserve"> and </w:t>
-      </w:r>
-      <w:proofErr w:type="spellStart"/>
-      <w:r>
-        <w:t>ScriptOuterItem</w:t>
-      </w:r>
-      <w:proofErr w:type="spellEnd"/>
-      <w:r>
-        <w:t xml:space="preserve">, to distinguish from </w:t>
-      </w:r>
-      <w:proofErr w:type="spellStart"/>
-      <w:r>
-        <w:t>ModuleOuterItemList</w:t>
-      </w:r>
-      <w:proofErr w:type="spellEnd"/>
-      <w:r>
-        <w:t xml:space="preserve"> and </w:t>
-      </w:r>
-      <w:proofErr w:type="spellStart"/>
-      <w:r>
-        <w:t>ModuleOuterItem</w:t>
-      </w:r>
-      <w:proofErr w:type="spellEnd"/>
+        <w:t>Renamed OuterItemList and OuterItem to ScriptOuterItemList and ScriptOuterItem, to distinguish from ModuleOuterItemList and ModuleOuterItem</w:t>
+      </w:r>
       <w:r>
         <w:t>.</w:t>
       </w:r>
@@ -3822,6 +3766,92 @@
     </w:lvl>
   </w:abstractNum>
   <w:abstractNum w:abstractNumId="7">
+    <w:nsid w:val="44FE1001"/>
+    <w:multiLevelType w:val="hybridMultilevel"/>
+    <w:tmpl w:val="4F6C6E3E"/>
+    <w:lvl w:ilvl="0" w:tplc="0409000F">
+      <w:start w:val="1"/>
+      <w:numFmt w:val="decimal"/>
+      <w:lvlText w:val="%1."/>
+      <w:lvlJc w:val="left"/>
+      <w:pPr>
+        <w:ind w:left="720" w:hanging="360"/>
+      </w:pPr>
+    </w:lvl>
+    <w:lvl w:ilvl="1" w:tplc="04090019">
+      <w:start w:val="1"/>
+      <w:numFmt w:val="lowerLetter"/>
+      <w:lvlText w:val="%2."/>
+      <w:lvlJc w:val="left"/>
+      <w:pPr>
+        <w:ind w:left="1440" w:hanging="360"/>
+      </w:pPr>
+    </w:lvl>
+    <w:lvl w:ilvl="2" w:tplc="0409001B" w:tentative="1">
+      <w:start w:val="1"/>
+      <w:numFmt w:val="lowerRoman"/>
+      <w:lvlText w:val="%3."/>
+      <w:lvlJc w:val="right"/>
+      <w:pPr>
+        <w:ind w:left="2160" w:hanging="180"/>
+      </w:pPr>
+    </w:lvl>
+    <w:lvl w:ilvl="3" w:tplc="0409000F" w:tentative="1">
+      <w:start w:val="1"/>
+      <w:numFmt w:val="decimal"/>
+      <w:lvlText w:val="%4."/>
+      <w:lvlJc w:val="left"/>
+      <w:pPr>
+        <w:ind w:left="2880" w:hanging="360"/>
+      </w:pPr>
+    </w:lvl>
+    <w:lvl w:ilvl="4" w:tplc="04090019" w:tentative="1">
+      <w:start w:val="1"/>
+      <w:numFmt w:val="lowerLetter"/>
+      <w:lvlText w:val="%5."/>
+      <w:lvlJc w:val="left"/>
+      <w:pPr>
+        <w:ind w:left="3600" w:hanging="360"/>
+      </w:pPr>
+    </w:lvl>
+    <w:lvl w:ilvl="5" w:tplc="0409001B" w:tentative="1">
+      <w:start w:val="1"/>
+      <w:numFmt w:val="lowerRoman"/>
+      <w:lvlText w:val="%6."/>
+      <w:lvlJc w:val="right"/>
+      <w:pPr>
+        <w:ind w:left="4320" w:hanging="180"/>
+      </w:pPr>
+    </w:lvl>
+    <w:lvl w:ilvl="6" w:tplc="0409000F" w:tentative="1">
+      <w:start w:val="1"/>
+      <w:numFmt w:val="decimal"/>
+      <w:lvlText w:val="%7."/>
+      <w:lvlJc w:val="left"/>
+      <w:pPr>
+        <w:ind w:left="5040" w:hanging="360"/>
+      </w:pPr>
+    </w:lvl>
+    <w:lvl w:ilvl="7" w:tplc="04090019" w:tentative="1">
+      <w:start w:val="1"/>
+      <w:numFmt w:val="lowerLetter"/>
+      <w:lvlText w:val="%8."/>
+      <w:lvlJc w:val="left"/>
+      <w:pPr>
+        <w:ind w:left="5760" w:hanging="360"/>
+      </w:pPr>
+    </w:lvl>
+    <w:lvl w:ilvl="8" w:tplc="0409001B" w:tentative="1">
+      <w:start w:val="1"/>
+      <w:numFmt w:val="lowerRoman"/>
+      <w:lvlText w:val="%9."/>
+      <w:lvlJc w:val="right"/>
+      <w:pPr>
+        <w:ind w:left="6480" w:hanging="180"/>
+      </w:pPr>
+    </w:lvl>
+  </w:abstractNum>
+  <w:abstractNum w:abstractNumId="8">
     <w:nsid w:val="50B20826"/>
     <w:multiLevelType w:val="hybridMultilevel"/>
     <w:tmpl w:val="01464708"/>
@@ -3907,10 +3937,10 @@
       </w:pPr>
     </w:lvl>
   </w:abstractNum>
-  <w:abstractNum w:abstractNumId="8">
+  <w:abstractNum w:abstractNumId="9">
     <w:nsid w:val="619304B9"/>
     <w:multiLevelType w:val="hybridMultilevel"/>
-    <w:tmpl w:val="652E0BF6"/>
+    <w:tmpl w:val="4F6C6E3E"/>
     <w:lvl w:ilvl="0" w:tplc="0409000F">
       <w:start w:val="1"/>
       <w:numFmt w:val="decimal"/>
@@ -3993,7 +4023,7 @@
       </w:pPr>
     </w:lvl>
   </w:abstractNum>
-  <w:abstractNum w:abstractNumId="9">
+  <w:abstractNum w:abstractNumId="10">
     <w:nsid w:val="73D80672"/>
     <w:multiLevelType w:val="hybridMultilevel"/>
     <w:tmpl w:val="01464708"/>
@@ -4079,7 +4109,7 @@
       </w:pPr>
     </w:lvl>
   </w:abstractNum>
-  <w:abstractNum w:abstractNumId="10">
+  <w:abstractNum w:abstractNumId="11">
     <w:nsid w:val="74220597"/>
     <w:multiLevelType w:val="hybridMultilevel"/>
     <w:tmpl w:val="01464708"/>
@@ -4165,7 +4195,7 @@
       </w:pPr>
     </w:lvl>
   </w:abstractNum>
-  <w:abstractNum w:abstractNumId="11">
+  <w:abstractNum w:abstractNumId="12">
     <w:nsid w:val="7E653EE1"/>
     <w:multiLevelType w:val="hybridMultilevel"/>
     <w:tmpl w:val="E0584040"/>
@@ -4278,7 +4308,7 @@
       </w:rPr>
     </w:lvl>
   </w:abstractNum>
-  <w:abstractNum w:abstractNumId="12">
+  <w:abstractNum w:abstractNumId="13">
     <w:nsid w:val="7F3F6102"/>
     <w:multiLevelType w:val="hybridMultilevel"/>
     <w:tmpl w:val="01464708"/>
@@ -4365,28 +4395,28 @@
     </w:lvl>
   </w:abstractNum>
   <w:num w:numId="1">
-    <w:abstractNumId w:val="11"/>
+    <w:abstractNumId w:val="12"/>
   </w:num>
   <w:num w:numId="2">
     <w:abstractNumId w:val="5"/>
   </w:num>
   <w:num w:numId="3">
-    <w:abstractNumId w:val="9"/>
+    <w:abstractNumId w:val="10"/>
   </w:num>
   <w:num w:numId="4">
-    <w:abstractNumId w:val="8"/>
+    <w:abstractNumId w:val="9"/>
   </w:num>
   <w:num w:numId="5">
     <w:abstractNumId w:val="1"/>
   </w:num>
   <w:num w:numId="6">
-    <w:abstractNumId w:val="10"/>
+    <w:abstractNumId w:val="11"/>
   </w:num>
   <w:num w:numId="7">
     <w:abstractNumId w:val="4"/>
   </w:num>
   <w:num w:numId="8">
-    <w:abstractNumId w:val="7"/>
+    <w:abstractNumId w:val="8"/>
   </w:num>
   <w:num w:numId="9">
     <w:abstractNumId w:val="2"/>
@@ -4395,13 +4425,16 @@
     <w:abstractNumId w:val="6"/>
   </w:num>
   <w:num w:numId="11">
-    <w:abstractNumId w:val="12"/>
+    <w:abstractNumId w:val="13"/>
   </w:num>
   <w:num w:numId="12">
     <w:abstractNumId w:val="3"/>
   </w:num>
   <w:num w:numId="13">
     <w:abstractNumId w:val="0"/>
+  </w:num>
+  <w:num w:numId="14">
+    <w:abstractNumId w:val="7"/>
   </w:num>
 </w:numbering>
 </file>

</xml_diff>

<commit_message>
draft of top-level linking driver loop
</commit_message>
<xml_diff>
--- a/specs/modules-deltas.docx
+++ b/specs/modules-deltas.docx
@@ -14749,6 +14749,43 @@
         <w:t>.</w:t>
       </w:r>
     </w:p>
+    <w:p>
+      <w:pPr>
+        <w:pStyle w:val="ListParagraph"/>
+        <w:numPr>
+          <w:ilvl w:val="1"/>
+          <w:numId w:val="57"/>
+        </w:numPr>
+      </w:pPr>
+      <w:r>
+        <w:t xml:space="preserve">Call the </w:t>
+      </w:r>
+      <w:proofErr w:type="spellStart"/>
+      <w:r>
+        <w:t>Finalize</w:t>
+      </w:r>
+      <w:r>
+        <w:t>LoadRecord</w:t>
+      </w:r>
+      <w:proofErr w:type="spellEnd"/>
+      <w:r>
+        <w:t xml:space="preserve"> abstract operation passing </w:t>
+      </w:r>
+      <w:r>
+        <w:rPr>
+          <w:i/>
+        </w:rPr>
+        <w:t>pair</w:t>
+      </w:r>
+      <w:proofErr w:type="gramStart"/>
+      <w:r>
+        <w:t>.[</w:t>
+      </w:r>
+      <w:proofErr w:type="gramEnd"/>
+      <w:r>
+        <w:t>[Load]] as the argument.</w:t>
+      </w:r>
+    </w:p>
     <w:p/>
     <w:p/>
     <w:p>
@@ -16672,7 +16709,10 @@
       </w:r>
       <w:proofErr w:type="spellStart"/>
       <w:r>
-        <w:t>ComputeLinkageGroups</w:t>
+        <w:t>Build</w:t>
+      </w:r>
+      <w:r>
+        <w:t>LinkageGroups</w:t>
       </w:r>
       <w:proofErr w:type="spellEnd"/>
       <w:r>
@@ -16848,6 +16888,26 @@
         <w:t>dynamic</w:t>
       </w:r>
       <w:r>
+        <w:t xml:space="preserve"> and </w:t>
+      </w:r>
+      <w:proofErr w:type="spellStart"/>
+      <w:r>
+        <w:rPr>
+          <w:i/>
+        </w:rPr>
+        <w:t>secondGroup</w:t>
+      </w:r>
+      <w:proofErr w:type="spellEnd"/>
+      <w:r>
+        <w:t xml:space="preserve"> be </w:t>
+      </w:r>
+      <w:r>
+        <w:rPr>
+          <w:b/>
+        </w:rPr>
+        <w:t>declarative</w:t>
+      </w:r>
+      <w:r>
         <w:t xml:space="preserve">; otherwise let </w:t>
       </w:r>
       <w:proofErr w:type="spellStart"/>
@@ -16866,6 +16926,26 @@
           <w:b/>
         </w:rPr>
         <w:t>declarative</w:t>
+      </w:r>
+      <w:r>
+        <w:t xml:space="preserve"> and </w:t>
+      </w:r>
+      <w:proofErr w:type="spellStart"/>
+      <w:r>
+        <w:rPr>
+          <w:i/>
+        </w:rPr>
+        <w:t>secondGroup</w:t>
+      </w:r>
+      <w:proofErr w:type="spellEnd"/>
+      <w:r>
+        <w:t xml:space="preserve"> be </w:t>
+      </w:r>
+      <w:r>
+        <w:rPr>
+          <w:b/>
+        </w:rPr>
+        <w:t>dynamic</w:t>
       </w:r>
       <w:r>
         <w:t>.</w:t>
@@ -16891,7 +16971,32 @@
       </w:r>
       <w:proofErr w:type="spellEnd"/>
       <w:r>
-        <w:t xml:space="preserve">, [[Declarative]]: </w:t>
+        <w:t>,</w:t>
+      </w:r>
+      <w:r>
+        <w:t xml:space="preserve"> [[</w:t>
+      </w:r>
+      <w:proofErr w:type="spellStart"/>
+      <w:r>
+        <w:t>SecondGroup</w:t>
+      </w:r>
+      <w:proofErr w:type="spellEnd"/>
+      <w:r>
+        <w:t xml:space="preserve">]]: </w:t>
+      </w:r>
+      <w:proofErr w:type="spellStart"/>
+      <w:r>
+        <w:rPr>
+          <w:i/>
+        </w:rPr>
+        <w:t>secondGroup</w:t>
+      </w:r>
+      <w:proofErr w:type="spellEnd"/>
+      <w:r>
+        <w:t>,</w:t>
+      </w:r>
+      <w:r>
+        <w:t xml:space="preserve"> [[Declarative]]: </w:t>
       </w:r>
       <w:proofErr w:type="spellStart"/>
       <w:r>
@@ -16943,7 +17048,7 @@
           <w:rFonts w:ascii="Helvetica" w:hAnsi="Helvetica"/>
           <w:b/>
         </w:rPr>
-        <w:t>Compute</w:t>
+        <w:t>Build</w:t>
       </w:r>
       <w:r>
         <w:rPr>
@@ -17029,6 +17134,9 @@
         <w:t xml:space="preserve">When the abstract operation </w:t>
       </w:r>
       <w:proofErr w:type="spellStart"/>
+      <w:r>
+        <w:t>Build</w:t>
+      </w:r>
       <w:r>
         <w:t>LinkageGroups</w:t>
       </w:r>
@@ -17228,7 +17336,10 @@
       </w:r>
       <w:proofErr w:type="spellStart"/>
       <w:r>
-        <w:t>ComputeLinkageGroups</w:t>
+        <w:t>Build</w:t>
+      </w:r>
+      <w:r>
+        <w:t>LinkageGroups</w:t>
       </w:r>
       <w:proofErr w:type="spellEnd"/>
       <w:r>
@@ -17452,19 +17563,894 @@
           <w:numId w:val="63"/>
         </w:numPr>
       </w:pPr>
+      <w:r>
+        <w:t xml:space="preserve">Add </w:t>
+      </w:r>
+      <w:r>
+        <w:rPr>
+          <w:i/>
+        </w:rPr>
+        <w:t>load</w:t>
+      </w:r>
+      <w:r>
+        <w:t xml:space="preserve"> to </w:t>
+      </w:r>
+      <w:r>
+        <w:rPr>
+          <w:i/>
+        </w:rPr>
+        <w:t>group</w:t>
+      </w:r>
+      <w:r>
+        <w:t>.</w:t>
+      </w:r>
+    </w:p>
+    <w:p/>
+    <w:p/>
+    <w:p>
+      <w:pPr>
+        <w:rPr>
+          <w:rFonts w:ascii="Helvetica" w:hAnsi="Helvetica"/>
+          <w:b/>
+        </w:rPr>
+      </w:pPr>
+      <w:proofErr w:type="spellStart"/>
+      <w:r>
+        <w:rPr>
+          <w:rFonts w:ascii="Helvetica" w:hAnsi="Helvetica"/>
+          <w:b/>
+        </w:rPr>
+        <w:t>LinkModules</w:t>
+      </w:r>
+      <w:proofErr w:type="spellEnd"/>
+      <w:r>
+        <w:rPr>
+          <w:rFonts w:ascii="Helvetica" w:hAnsi="Helvetica"/>
+          <w:b/>
+        </w:rPr>
+        <w:t xml:space="preserve"> </w:t>
+      </w:r>
+      <w:proofErr w:type="gramStart"/>
+      <w:r>
+        <w:rPr>
+          <w:rFonts w:ascii="Helvetica" w:hAnsi="Helvetica"/>
+          <w:b/>
+        </w:rPr>
+        <w:t>( loads</w:t>
+      </w:r>
+      <w:proofErr w:type="gramEnd"/>
+      <w:r>
+        <w:rPr>
+          <w:rFonts w:ascii="Helvetica" w:hAnsi="Helvetica"/>
+          <w:b/>
+        </w:rPr>
+        <w:t>, loader</w:t>
+      </w:r>
+      <w:r>
+        <w:rPr>
+          <w:rFonts w:ascii="Helvetica" w:hAnsi="Helvetica"/>
+          <w:b/>
+        </w:rPr>
+        <w:t>, kind</w:t>
+      </w:r>
+      <w:r>
+        <w:rPr>
+          <w:rFonts w:ascii="Helvetica" w:hAnsi="Helvetica"/>
+          <w:b/>
+        </w:rPr>
+        <w:t xml:space="preserve"> )</w:t>
+      </w:r>
+    </w:p>
+    <w:p/>
+    <w:p>
+      <w:r>
+        <w:t xml:space="preserve">When the abstract operation </w:t>
+      </w:r>
+      <w:proofErr w:type="spellStart"/>
+      <w:r>
+        <w:t>LinkModules</w:t>
+      </w:r>
+      <w:proofErr w:type="spellEnd"/>
+      <w:r>
+        <w:t xml:space="preserve"> is called with arguments </w:t>
+      </w:r>
+      <w:r>
+        <w:rPr>
+          <w:i/>
+        </w:rPr>
+        <w:t>loads</w:t>
+      </w:r>
+      <w:r>
+        <w:t>,</w:t>
+      </w:r>
+      <w:r>
+        <w:t xml:space="preserve"> </w:t>
+      </w:r>
+      <w:r>
+        <w:rPr>
+          <w:i/>
+        </w:rPr>
+        <w:t>loader</w:t>
+      </w:r>
+      <w:r>
+        <w:t>,</w:t>
+      </w:r>
+      <w:r>
+        <w:t xml:space="preserve"> and </w:t>
+      </w:r>
+      <w:r>
+        <w:rPr>
+          <w:i/>
+        </w:rPr>
+        <w:t>kind</w:t>
+      </w:r>
+      <w:r>
+        <w:t>,</w:t>
+      </w:r>
+      <w:r>
+        <w:t xml:space="preserve"> the following steps are taken:</w:t>
+      </w:r>
+    </w:p>
+    <w:p/>
+    <w:p>
+      <w:pPr>
+        <w:pStyle w:val="ListParagraph"/>
+        <w:numPr>
+          <w:ilvl w:val="0"/>
+          <w:numId w:val="65"/>
+        </w:numPr>
+      </w:pPr>
+      <w:r>
+        <w:t xml:space="preserve">If </w:t>
+      </w:r>
+      <w:r>
+        <w:rPr>
+          <w:i/>
+        </w:rPr>
+        <w:t>kind</w:t>
+      </w:r>
+      <w:r>
+        <w:t xml:space="preserve"> is </w:t>
+      </w:r>
+      <w:r>
+        <w:rPr>
+          <w:b/>
+        </w:rPr>
+        <w:t>declarative</w:t>
+      </w:r>
+      <w:r>
+        <w:t xml:space="preserve"> then return the result of calling </w:t>
+      </w:r>
+      <w:proofErr w:type="spellStart"/>
+      <w:r>
+        <w:t>LinkDeclarativeModules</w:t>
+      </w:r>
+      <w:proofErr w:type="spellEnd"/>
+      <w:r>
+        <w:t xml:space="preserve"> passing </w:t>
+      </w:r>
+      <w:r>
+        <w:rPr>
+          <w:i/>
+        </w:rPr>
+        <w:t>loads</w:t>
+      </w:r>
+      <w:r>
+        <w:t xml:space="preserve"> and </w:t>
+      </w:r>
+      <w:r>
+        <w:rPr>
+          <w:i/>
+        </w:rPr>
+        <w:t>loader</w:t>
+      </w:r>
+      <w:r>
+        <w:t xml:space="preserve"> as the arguments</w:t>
+      </w:r>
+      <w:r>
+        <w:t>.</w:t>
+      </w:r>
+    </w:p>
+    <w:p>
+      <w:pPr>
+        <w:pStyle w:val="ListParagraph"/>
+        <w:numPr>
+          <w:ilvl w:val="0"/>
+          <w:numId w:val="65"/>
+        </w:numPr>
+      </w:pPr>
+      <w:r>
+        <w:t xml:space="preserve">Otherwise, return the result of calling </w:t>
+      </w:r>
+      <w:proofErr w:type="spellStart"/>
+      <w:r>
+        <w:t>LinkDynamicModules</w:t>
+      </w:r>
+      <w:proofErr w:type="spellEnd"/>
+      <w:r>
+        <w:t xml:space="preserve"> passing </w:t>
+      </w:r>
+      <w:r>
+        <w:rPr>
+          <w:i/>
+        </w:rPr>
+        <w:t>loads</w:t>
+      </w:r>
+      <w:r>
+        <w:t xml:space="preserve"> and </w:t>
+      </w:r>
+      <w:r>
+        <w:rPr>
+          <w:i/>
+        </w:rPr>
+        <w:t>loader</w:t>
+      </w:r>
+      <w:r>
+        <w:t xml:space="preserve"> as the arguments.</w:t>
+      </w:r>
+    </w:p>
+    <w:p/>
+    <w:p/>
+    <w:p/>
+    <w:p>
+      <w:pPr>
+        <w:rPr>
+          <w:rFonts w:ascii="Helvetica" w:hAnsi="Helvetica"/>
+          <w:b/>
+        </w:rPr>
+      </w:pPr>
+      <w:proofErr w:type="spellStart"/>
+      <w:r>
+        <w:rPr>
+          <w:rFonts w:ascii="Helvetica" w:hAnsi="Helvetica"/>
+          <w:b/>
+        </w:rPr>
+        <w:t>LinkD</w:t>
+      </w:r>
+      <w:r>
+        <w:rPr>
+          <w:rFonts w:ascii="Helvetica" w:hAnsi="Helvetica"/>
+          <w:b/>
+        </w:rPr>
+        <w:t>ynamic</w:t>
+      </w:r>
+      <w:r>
+        <w:rPr>
+          <w:rFonts w:ascii="Helvetica" w:hAnsi="Helvetica"/>
+          <w:b/>
+        </w:rPr>
+        <w:t>Modules</w:t>
+      </w:r>
+      <w:proofErr w:type="spellEnd"/>
+      <w:r>
+        <w:rPr>
+          <w:rFonts w:ascii="Helvetica" w:hAnsi="Helvetica"/>
+          <w:b/>
+        </w:rPr>
+        <w:t xml:space="preserve"> </w:t>
+      </w:r>
+      <w:proofErr w:type="gramStart"/>
+      <w:r>
+        <w:rPr>
+          <w:rFonts w:ascii="Helvetica" w:hAnsi="Helvetica"/>
+          <w:b/>
+        </w:rPr>
+        <w:t>( loads</w:t>
+      </w:r>
+      <w:proofErr w:type="gramEnd"/>
+      <w:r>
+        <w:rPr>
+          <w:rFonts w:ascii="Helvetica" w:hAnsi="Helvetica"/>
+          <w:b/>
+        </w:rPr>
+        <w:t>, loader )</w:t>
+      </w:r>
+    </w:p>
+    <w:p/>
+    <w:p>
+      <w:r>
+        <w:t xml:space="preserve">When the abstract operation </w:t>
+      </w:r>
+      <w:proofErr w:type="spellStart"/>
+      <w:r>
+        <w:t>LinkD</w:t>
+      </w:r>
+      <w:r>
+        <w:t>ynamic</w:t>
+      </w:r>
+      <w:r>
+        <w:t>Modules</w:t>
+      </w:r>
+      <w:proofErr w:type="spellEnd"/>
+      <w:r>
+        <w:t xml:space="preserve"> is called with arguments </w:t>
+      </w:r>
+      <w:r>
+        <w:rPr>
+          <w:i/>
+        </w:rPr>
+        <w:t>loads</w:t>
+      </w:r>
+      <w:r>
+        <w:t xml:space="preserve"> and </w:t>
+      </w:r>
+      <w:r>
+        <w:rPr>
+          <w:i/>
+        </w:rPr>
+        <w:t>loader</w:t>
+      </w:r>
+      <w:r>
+        <w:t>, the following steps are taken:</w:t>
+      </w:r>
+    </w:p>
+    <w:p/>
+    <w:p>
+      <w:pPr>
+        <w:pStyle w:val="ListParagraph"/>
+        <w:numPr>
+          <w:ilvl w:val="0"/>
+          <w:numId w:val="65"/>
+        </w:numPr>
+      </w:pPr>
+      <w:r>
+        <w:t>Let</w:t>
+      </w:r>
+      <w:r>
+        <w:t>.</w:t>
+      </w:r>
+    </w:p>
+    <w:p/>
+    <w:p/>
+    <w:p>
+      <w:pPr>
+        <w:rPr>
+          <w:rFonts w:ascii="Helvetica" w:hAnsi="Helvetica"/>
+          <w:b/>
+        </w:rPr>
+      </w:pPr>
+      <w:r>
+        <w:rPr>
+          <w:rFonts w:ascii="Helvetica" w:hAnsi="Helvetica"/>
+          <w:b/>
+        </w:rPr>
+        <w:t>Link</w:t>
+      </w:r>
+      <w:r>
+        <w:rPr>
+          <w:rFonts w:ascii="Helvetica" w:hAnsi="Helvetica"/>
+          <w:b/>
+        </w:rPr>
+        <w:t xml:space="preserve"> </w:t>
+      </w:r>
+      <w:proofErr w:type="gramStart"/>
+      <w:r>
+        <w:rPr>
+          <w:rFonts w:ascii="Helvetica" w:hAnsi="Helvetica"/>
+          <w:b/>
+        </w:rPr>
+        <w:t>(</w:t>
+      </w:r>
+      <w:r>
+        <w:rPr>
+          <w:rFonts w:ascii="Helvetica" w:hAnsi="Helvetica"/>
+          <w:b/>
+        </w:rPr>
+        <w:t xml:space="preserve"> </w:t>
+      </w:r>
+      <w:r>
+        <w:rPr>
+          <w:rFonts w:ascii="Helvetica" w:hAnsi="Helvetica"/>
+          <w:b/>
+        </w:rPr>
+        <w:t>start</w:t>
+      </w:r>
+      <w:proofErr w:type="gramEnd"/>
+      <w:r>
+        <w:rPr>
+          <w:rFonts w:ascii="Helvetica" w:hAnsi="Helvetica"/>
+          <w:b/>
+        </w:rPr>
+        <w:t>, loader</w:t>
+      </w:r>
+      <w:r>
+        <w:rPr>
+          <w:rFonts w:ascii="Helvetica" w:hAnsi="Helvetica"/>
+          <w:b/>
+        </w:rPr>
+        <w:t xml:space="preserve"> </w:t>
+      </w:r>
+      <w:r>
+        <w:rPr>
+          <w:rFonts w:ascii="Helvetica" w:hAnsi="Helvetica"/>
+          <w:b/>
+        </w:rPr>
+        <w:t>)</w:t>
+      </w:r>
+    </w:p>
+    <w:p/>
+    <w:p>
+      <w:r>
+        <w:t xml:space="preserve">When the abstract operation </w:t>
+      </w:r>
+      <w:r>
+        <w:t>Link</w:t>
+      </w:r>
+      <w:r>
+        <w:t xml:space="preserve"> is called with argument </w:t>
+      </w:r>
+      <w:r>
+        <w:rPr>
+          <w:i/>
+        </w:rPr>
+        <w:t>start</w:t>
+      </w:r>
+      <w:r>
+        <w:t>, the following steps are taken:</w:t>
+      </w:r>
+    </w:p>
+    <w:p/>
+    <w:p>
+      <w:pPr>
+        <w:pStyle w:val="ListParagraph"/>
+        <w:numPr>
+          <w:ilvl w:val="0"/>
+          <w:numId w:val="64"/>
+        </w:numPr>
+      </w:pPr>
+      <w:r>
+        <w:t xml:space="preserve">Let </w:t>
+      </w:r>
+      <w:r>
+        <w:rPr>
+          <w:i/>
+        </w:rPr>
+        <w:t>groups</w:t>
+      </w:r>
+      <w:r>
+        <w:t xml:space="preserve"> be the result of calling the </w:t>
+      </w:r>
+      <w:proofErr w:type="spellStart"/>
+      <w:r>
+        <w:t>LinkageGroups</w:t>
+      </w:r>
+      <w:proofErr w:type="spellEnd"/>
+      <w:r>
+        <w:t xml:space="preserve"> abstract operation with argument </w:t>
+      </w:r>
+      <w:r>
+        <w:rPr>
+          <w:i/>
+        </w:rPr>
+        <w:t>start</w:t>
+      </w:r>
+      <w:r>
+        <w:t>.</w:t>
+      </w:r>
+    </w:p>
+    <w:p>
+      <w:pPr>
+        <w:pStyle w:val="ListParagraph"/>
+        <w:numPr>
+          <w:ilvl w:val="0"/>
+          <w:numId w:val="64"/>
+        </w:numPr>
+      </w:pPr>
+      <w:r>
+        <w:t xml:space="preserve">Let </w:t>
+      </w:r>
+      <w:proofErr w:type="spellStart"/>
+      <w:r>
+        <w:rPr>
+          <w:i/>
+        </w:rPr>
+        <w:t>firstKind</w:t>
+      </w:r>
+      <w:proofErr w:type="spellEnd"/>
+      <w:r>
+        <w:t xml:space="preserve"> be </w:t>
+      </w:r>
+      <w:r>
+        <w:rPr>
+          <w:i/>
+        </w:rPr>
+        <w:t>groups</w:t>
+      </w:r>
+      <w:proofErr w:type="gramStart"/>
+      <w:r>
+        <w:t>.[</w:t>
+      </w:r>
+      <w:proofErr w:type="gramEnd"/>
+      <w:r>
+        <w:t>[FirstGroup]].</w:t>
+      </w:r>
+    </w:p>
+    <w:p>
+      <w:pPr>
+        <w:pStyle w:val="ListParagraph"/>
+        <w:numPr>
+          <w:ilvl w:val="0"/>
+          <w:numId w:val="64"/>
+        </w:numPr>
+      </w:pPr>
+      <w:r>
+        <w:t xml:space="preserve">Let </w:t>
+      </w:r>
+      <w:proofErr w:type="spellStart"/>
+      <w:r>
+        <w:rPr>
+          <w:i/>
+        </w:rPr>
+        <w:t>secondKind</w:t>
+      </w:r>
+      <w:proofErr w:type="spellEnd"/>
+      <w:r>
+        <w:t xml:space="preserve"> be </w:t>
+      </w:r>
+      <w:r>
+        <w:rPr>
+          <w:i/>
+        </w:rPr>
+        <w:t>groups</w:t>
+      </w:r>
+      <w:proofErr w:type="gramStart"/>
+      <w:r>
+        <w:t>.[</w:t>
+      </w:r>
+      <w:proofErr w:type="gramEnd"/>
+      <w:r>
+        <w:t>[</w:t>
+      </w:r>
+      <w:proofErr w:type="spellStart"/>
+      <w:r>
+        <w:t>SecondGroup</w:t>
+      </w:r>
+      <w:proofErr w:type="spellEnd"/>
+      <w:r>
+        <w:t>]].</w:t>
+      </w:r>
+    </w:p>
+    <w:p>
+      <w:pPr>
+        <w:pStyle w:val="ListParagraph"/>
+        <w:numPr>
+          <w:ilvl w:val="0"/>
+          <w:numId w:val="64"/>
+        </w:numPr>
+      </w:pPr>
+      <w:r>
+        <w:t xml:space="preserve">If </w:t>
+      </w:r>
+      <w:proofErr w:type="spellStart"/>
+      <w:r>
+        <w:rPr>
+          <w:i/>
+        </w:rPr>
+        <w:t>firstKind</w:t>
+      </w:r>
+      <w:proofErr w:type="spellEnd"/>
+      <w:r>
+        <w:t xml:space="preserve"> is </w:t>
+      </w:r>
+      <w:r>
+        <w:rPr>
+          <w:b/>
+        </w:rPr>
+        <w:t>declarative</w:t>
+      </w:r>
+      <w:r>
+        <w:t xml:space="preserve"> then let </w:t>
+      </w:r>
+      <w:proofErr w:type="spellStart"/>
+      <w:r>
+        <w:rPr>
+          <w:i/>
+        </w:rPr>
+        <w:t>firstGroup</w:t>
+      </w:r>
+      <w:proofErr w:type="spellEnd"/>
+      <w:r>
+        <w:t xml:space="preserve"> be </w:t>
+      </w:r>
+      <w:r>
+        <w:rPr>
+          <w:i/>
+        </w:rPr>
+        <w:t>groups</w:t>
+      </w:r>
+      <w:proofErr w:type="gramStart"/>
+      <w:r>
+        <w:t>.[</w:t>
+      </w:r>
+      <w:proofErr w:type="gramEnd"/>
+      <w:r>
+        <w:t xml:space="preserve">[Declarative]] and </w:t>
+      </w:r>
+      <w:proofErr w:type="spellStart"/>
+      <w:r>
+        <w:rPr>
+          <w:i/>
+        </w:rPr>
+        <w:t>secondGroup</w:t>
+      </w:r>
+      <w:proofErr w:type="spellEnd"/>
+      <w:r>
+        <w:t xml:space="preserve"> be </w:t>
+      </w:r>
+      <w:r>
+        <w:rPr>
+          <w:i/>
+        </w:rPr>
+        <w:t>groups</w:t>
+      </w:r>
+      <w:r>
+        <w:t xml:space="preserve">.[[Dynamic]]; otherwise let </w:t>
+      </w:r>
+      <w:proofErr w:type="spellStart"/>
+      <w:r>
+        <w:rPr>
+          <w:i/>
+        </w:rPr>
+        <w:t>firstGroup</w:t>
+      </w:r>
+      <w:proofErr w:type="spellEnd"/>
+      <w:r>
+        <w:t xml:space="preserve"> be </w:t>
+      </w:r>
+      <w:r>
+        <w:rPr>
+          <w:i/>
+        </w:rPr>
+        <w:t>groups</w:t>
+      </w:r>
+      <w:r>
+        <w:t xml:space="preserve">.[[Dynamic]] and </w:t>
+      </w:r>
+      <w:proofErr w:type="spellStart"/>
+      <w:r>
+        <w:rPr>
+          <w:i/>
+        </w:rPr>
+        <w:t>secondGroup</w:t>
+      </w:r>
+      <w:proofErr w:type="spellEnd"/>
+      <w:r>
+        <w:t xml:space="preserve"> be </w:t>
+      </w:r>
+      <w:r>
+        <w:rPr>
+          <w:i/>
+        </w:rPr>
+        <w:t>groups</w:t>
+      </w:r>
+      <w:r>
+        <w:t>.[[Declarative]].</w:t>
+      </w:r>
+    </w:p>
+    <w:p>
+      <w:pPr>
+        <w:pStyle w:val="ListParagraph"/>
+        <w:numPr>
+          <w:ilvl w:val="0"/>
+          <w:numId w:val="64"/>
+        </w:numPr>
+      </w:pPr>
+      <w:r>
+        <w:t xml:space="preserve">Let </w:t>
+      </w:r>
+      <w:proofErr w:type="spellStart"/>
+      <w:r>
+        <w:rPr>
+          <w:i/>
+        </w:rPr>
+        <w:t>firstGroupCount</w:t>
+      </w:r>
+      <w:proofErr w:type="spellEnd"/>
+      <w:r>
+        <w:t xml:space="preserve"> be the length of </w:t>
+      </w:r>
+      <w:proofErr w:type="spellStart"/>
+      <w:r>
+        <w:rPr>
+          <w:i/>
+        </w:rPr>
+        <w:t>firstGroup</w:t>
+      </w:r>
+      <w:proofErr w:type="spellEnd"/>
+      <w:r>
+        <w:t>.</w:t>
+      </w:r>
+    </w:p>
+    <w:p>
+      <w:pPr>
+        <w:pStyle w:val="ListParagraph"/>
+        <w:numPr>
+          <w:ilvl w:val="0"/>
+          <w:numId w:val="64"/>
+        </w:numPr>
+      </w:pPr>
+      <w:r>
+        <w:t xml:space="preserve">Let </w:t>
+      </w:r>
+      <w:proofErr w:type="spellStart"/>
+      <w:r>
+        <w:rPr>
+          <w:i/>
+        </w:rPr>
+        <w:t>secondGroupCount</w:t>
+      </w:r>
+      <w:proofErr w:type="spellEnd"/>
+      <w:r>
+        <w:t xml:space="preserve"> be the length of </w:t>
+      </w:r>
+      <w:proofErr w:type="spellStart"/>
+      <w:r>
+        <w:rPr>
+          <w:i/>
+        </w:rPr>
+        <w:t>secondGroup</w:t>
+      </w:r>
+      <w:proofErr w:type="spellEnd"/>
+      <w:r>
+        <w:t>.</w:t>
+      </w:r>
+    </w:p>
+    <w:p>
+      <w:pPr>
+        <w:pStyle w:val="ListParagraph"/>
+        <w:numPr>
+          <w:ilvl w:val="0"/>
+          <w:numId w:val="64"/>
+        </w:numPr>
+      </w:pPr>
+      <w:r>
+        <w:t xml:space="preserve">Let </w:t>
+      </w:r>
+      <w:r>
+        <w:rPr>
+          <w:i/>
+        </w:rPr>
+        <w:t>n</w:t>
+      </w:r>
+      <w:r>
+        <w:t xml:space="preserve"> be the maximum</w:t>
+      </w:r>
+      <w:r>
+        <w:t xml:space="preserve"> of </w:t>
+      </w:r>
+      <w:proofErr w:type="spellStart"/>
+      <w:r>
+        <w:rPr>
+          <w:i/>
+        </w:rPr>
+        <w:t>firstGroupCount</w:t>
+      </w:r>
+      <w:proofErr w:type="spellEnd"/>
+      <w:r>
+        <w:t xml:space="preserve"> and </w:t>
+      </w:r>
+      <w:proofErr w:type="spellStart"/>
+      <w:r>
+        <w:rPr>
+          <w:i/>
+        </w:rPr>
+        <w:t>secondGroupCount</w:t>
+      </w:r>
+      <w:proofErr w:type="spellEnd"/>
+      <w:r>
+        <w:t>.</w:t>
+      </w:r>
+    </w:p>
+    <w:p>
+      <w:pPr>
+        <w:pStyle w:val="ListParagraph"/>
+        <w:numPr>
+          <w:ilvl w:val="0"/>
+          <w:numId w:val="64"/>
+        </w:numPr>
+      </w:pPr>
       <w:bookmarkStart w:id="2" w:name="_GoBack"/>
       <w:bookmarkEnd w:id="2"/>
       <w:r>
-        <w:t xml:space="preserve">Add </w:t>
-      </w:r>
-      <w:r>
-        <w:rPr>
-          <w:i/>
-        </w:rPr>
-        <w:t>load</w:t>
-      </w:r>
-      <w:r>
-        <w:t xml:space="preserve"> to </w:t>
+        <w:t xml:space="preserve">For each </w:t>
+      </w:r>
+      <w:proofErr w:type="spellStart"/>
+      <w:r>
+        <w:rPr>
+          <w:i/>
+        </w:rPr>
+        <w:t>i</w:t>
+      </w:r>
+      <w:proofErr w:type="spellEnd"/>
+      <w:r>
+        <w:t xml:space="preserve"> from 0 to </w:t>
+      </w:r>
+      <w:r>
+        <w:rPr>
+          <w:i/>
+        </w:rPr>
+        <w:t>n</w:t>
+      </w:r>
+      <w:r>
+        <w:rPr>
+          <w:i/>
+        </w:rPr>
+        <w:t xml:space="preserve"> –</w:t>
+      </w:r>
+      <w:r>
+        <w:rPr>
+          <w:i/>
+        </w:rPr>
+        <w:t xml:space="preserve"> 1</w:t>
+      </w:r>
+      <w:r>
+        <w:t xml:space="preserve"> (inclusive):</w:t>
+      </w:r>
+    </w:p>
+    <w:p>
+      <w:pPr>
+        <w:pStyle w:val="ListParagraph"/>
+        <w:numPr>
+          <w:ilvl w:val="1"/>
+          <w:numId w:val="64"/>
+        </w:numPr>
+      </w:pPr>
+      <w:r>
+        <w:t xml:space="preserve">If </w:t>
+      </w:r>
+      <w:proofErr w:type="spellStart"/>
+      <w:r>
+        <w:rPr>
+          <w:i/>
+        </w:rPr>
+        <w:t>i</w:t>
+      </w:r>
+      <w:proofErr w:type="spellEnd"/>
+      <w:r>
+        <w:rPr>
+          <w:i/>
+        </w:rPr>
+        <w:t xml:space="preserve"> &lt; </w:t>
+      </w:r>
+      <w:proofErr w:type="spellStart"/>
+      <w:r>
+        <w:rPr>
+          <w:i/>
+        </w:rPr>
+        <w:t>firstGroupCount</w:t>
+      </w:r>
+      <w:proofErr w:type="spellEnd"/>
+      <w:r>
+        <w:t>, then the following steps are taken:</w:t>
+      </w:r>
+    </w:p>
+    <w:p>
+      <w:pPr>
+        <w:pStyle w:val="ListParagraph"/>
+        <w:numPr>
+          <w:ilvl w:val="2"/>
+          <w:numId w:val="64"/>
+        </w:numPr>
+      </w:pPr>
+      <w:r>
+        <w:t xml:space="preserve">Let </w:t>
+      </w:r>
+      <w:r>
+        <w:rPr>
+          <w:i/>
+        </w:rPr>
+        <w:t>r</w:t>
+      </w:r>
+      <w:r>
+        <w:t xml:space="preserve"> be the result of calling the </w:t>
+      </w:r>
+      <w:proofErr w:type="spellStart"/>
+      <w:r>
+        <w:t>LinkModules</w:t>
+      </w:r>
+      <w:proofErr w:type="spellEnd"/>
+      <w:r>
+        <w:t xml:space="preserve"> abstract operation passing </w:t>
       </w:r>
       <w:r>
         <w:rPr>
@@ -17473,7 +18459,151 @@
         <w:t>group</w:t>
       </w:r>
       <w:r>
-        <w:t>.</w:t>
+        <w:t>,</w:t>
+      </w:r>
+      <w:r>
+        <w:t xml:space="preserve"> </w:t>
+      </w:r>
+      <w:r>
+        <w:rPr>
+          <w:i/>
+        </w:rPr>
+        <w:t>loader</w:t>
+      </w:r>
+      <w:r>
+        <w:t xml:space="preserve">, and </w:t>
+      </w:r>
+      <w:proofErr w:type="spellStart"/>
+      <w:r>
+        <w:rPr>
+          <w:i/>
+        </w:rPr>
+        <w:t>firstKind</w:t>
+      </w:r>
+      <w:proofErr w:type="spellEnd"/>
+      <w:r>
+        <w:t xml:space="preserve"> as arguments.</w:t>
+      </w:r>
+    </w:p>
+    <w:p>
+      <w:pPr>
+        <w:pStyle w:val="ListParagraph"/>
+        <w:numPr>
+          <w:ilvl w:val="2"/>
+          <w:numId w:val="64"/>
+        </w:numPr>
+      </w:pPr>
+      <w:proofErr w:type="spellStart"/>
+      <w:r>
+        <w:t>ReturnIfAbrupt</w:t>
+      </w:r>
+      <w:proofErr w:type="spellEnd"/>
+      <w:r>
+        <w:t>(</w:t>
+      </w:r>
+      <w:r>
+        <w:rPr>
+          <w:i/>
+        </w:rPr>
+        <w:t>r</w:t>
+      </w:r>
+      <w:r>
+        <w:t>).</w:t>
+      </w:r>
+    </w:p>
+    <w:p>
+      <w:pPr>
+        <w:pStyle w:val="ListParagraph"/>
+        <w:numPr>
+          <w:ilvl w:val="1"/>
+          <w:numId w:val="64"/>
+        </w:numPr>
+      </w:pPr>
+      <w:r>
+        <w:t xml:space="preserve">If </w:t>
+      </w:r>
+      <w:proofErr w:type="spellStart"/>
+      <w:r>
+        <w:rPr>
+          <w:i/>
+        </w:rPr>
+        <w:t>i</w:t>
+      </w:r>
+      <w:proofErr w:type="spellEnd"/>
+      <w:r>
+        <w:rPr>
+          <w:i/>
+        </w:rPr>
+        <w:t xml:space="preserve"> &lt; </w:t>
+      </w:r>
+      <w:proofErr w:type="spellStart"/>
+      <w:r>
+        <w:rPr>
+          <w:i/>
+        </w:rPr>
+        <w:t>secondGroupCount</w:t>
+      </w:r>
+      <w:proofErr w:type="spellEnd"/>
+      <w:r>
+        <w:t>, then the following steps are taken:</w:t>
+      </w:r>
+    </w:p>
+    <w:p>
+      <w:pPr>
+        <w:pStyle w:val="ListParagraph"/>
+        <w:numPr>
+          <w:ilvl w:val="2"/>
+          <w:numId w:val="64"/>
+        </w:numPr>
+      </w:pPr>
+      <w:r>
+        <w:t xml:space="preserve">Let </w:t>
+      </w:r>
+      <w:r>
+        <w:rPr>
+          <w:i/>
+        </w:rPr>
+        <w:t>r</w:t>
+      </w:r>
+      <w:r>
+        <w:t xml:space="preserve"> be the result of calling the </w:t>
+      </w:r>
+      <w:proofErr w:type="spellStart"/>
+      <w:r>
+        <w:t>LinkModules</w:t>
+      </w:r>
+      <w:proofErr w:type="spellEnd"/>
+      <w:r>
+        <w:t xml:space="preserve"> abstract operation passing </w:t>
+      </w:r>
+      <w:r>
+        <w:rPr>
+          <w:i/>
+        </w:rPr>
+        <w:t>group</w:t>
+      </w:r>
+      <w:r>
+        <w:t xml:space="preserve">, </w:t>
+      </w:r>
+      <w:r>
+        <w:rPr>
+          <w:i/>
+        </w:rPr>
+        <w:t>loader</w:t>
+      </w:r>
+      <w:r>
+        <w:t xml:space="preserve">, and </w:t>
+      </w:r>
+      <w:proofErr w:type="spellStart"/>
+      <w:r>
+        <w:rPr>
+          <w:i/>
+        </w:rPr>
+        <w:t>secondKind</w:t>
+      </w:r>
+      <w:proofErr w:type="spellEnd"/>
+      <w:r>
+        <w:t xml:space="preserve"> as arguments.</w:t>
       </w:r>
     </w:p>
     <w:p/>
@@ -19258,6 +20388,92 @@
     </w:lvl>
   </w:abstractNum>
   <w:abstractNum w:abstractNumId="11">
+    <w:nsid w:val="1B721564"/>
+    <w:multiLevelType w:val="hybridMultilevel"/>
+    <w:tmpl w:val="7F32301C"/>
+    <w:lvl w:ilvl="0" w:tplc="0409000F">
+      <w:start w:val="1"/>
+      <w:numFmt w:val="decimal"/>
+      <w:lvlText w:val="%1."/>
+      <w:lvlJc w:val="left"/>
+      <w:pPr>
+        <w:ind w:left="720" w:hanging="360"/>
+      </w:pPr>
+    </w:lvl>
+    <w:lvl w:ilvl="1" w:tplc="04090019">
+      <w:start w:val="1"/>
+      <w:numFmt w:val="lowerLetter"/>
+      <w:lvlText w:val="%2."/>
+      <w:lvlJc w:val="left"/>
+      <w:pPr>
+        <w:ind w:left="1440" w:hanging="360"/>
+      </w:pPr>
+    </w:lvl>
+    <w:lvl w:ilvl="2" w:tplc="0409001B">
+      <w:start w:val="1"/>
+      <w:numFmt w:val="lowerRoman"/>
+      <w:lvlText w:val="%3."/>
+      <w:lvlJc w:val="right"/>
+      <w:pPr>
+        <w:ind w:left="2160" w:hanging="180"/>
+      </w:pPr>
+    </w:lvl>
+    <w:lvl w:ilvl="3" w:tplc="0409000F">
+      <w:start w:val="1"/>
+      <w:numFmt w:val="decimal"/>
+      <w:lvlText w:val="%4."/>
+      <w:lvlJc w:val="left"/>
+      <w:pPr>
+        <w:ind w:left="2880" w:hanging="360"/>
+      </w:pPr>
+    </w:lvl>
+    <w:lvl w:ilvl="4" w:tplc="04090019">
+      <w:start w:val="1"/>
+      <w:numFmt w:val="lowerLetter"/>
+      <w:lvlText w:val="%5."/>
+      <w:lvlJc w:val="left"/>
+      <w:pPr>
+        <w:ind w:left="3600" w:hanging="360"/>
+      </w:pPr>
+    </w:lvl>
+    <w:lvl w:ilvl="5" w:tplc="0409001B" w:tentative="1">
+      <w:start w:val="1"/>
+      <w:numFmt w:val="lowerRoman"/>
+      <w:lvlText w:val="%6."/>
+      <w:lvlJc w:val="right"/>
+      <w:pPr>
+        <w:ind w:left="4320" w:hanging="180"/>
+      </w:pPr>
+    </w:lvl>
+    <w:lvl w:ilvl="6" w:tplc="0409000F" w:tentative="1">
+      <w:start w:val="1"/>
+      <w:numFmt w:val="decimal"/>
+      <w:lvlText w:val="%7."/>
+      <w:lvlJc w:val="left"/>
+      <w:pPr>
+        <w:ind w:left="5040" w:hanging="360"/>
+      </w:pPr>
+    </w:lvl>
+    <w:lvl w:ilvl="7" w:tplc="04090019" w:tentative="1">
+      <w:start w:val="1"/>
+      <w:numFmt w:val="lowerLetter"/>
+      <w:lvlText w:val="%8."/>
+      <w:lvlJc w:val="left"/>
+      <w:pPr>
+        <w:ind w:left="5760" w:hanging="360"/>
+      </w:pPr>
+    </w:lvl>
+    <w:lvl w:ilvl="8" w:tplc="0409001B" w:tentative="1">
+      <w:start w:val="1"/>
+      <w:numFmt w:val="lowerRoman"/>
+      <w:lvlText w:val="%9."/>
+      <w:lvlJc w:val="right"/>
+      <w:pPr>
+        <w:ind w:left="6480" w:hanging="180"/>
+      </w:pPr>
+    </w:lvl>
+  </w:abstractNum>
+  <w:abstractNum w:abstractNumId="12">
     <w:nsid w:val="1BD210CC"/>
     <w:multiLevelType w:val="hybridMultilevel"/>
     <w:tmpl w:val="283CE770"/>
@@ -19343,7 +20559,7 @@
       </w:pPr>
     </w:lvl>
   </w:abstractNum>
-  <w:abstractNum w:abstractNumId="12">
+  <w:abstractNum w:abstractNumId="13">
     <w:nsid w:val="1DCA1223"/>
     <w:multiLevelType w:val="hybridMultilevel"/>
     <w:tmpl w:val="01464708"/>
@@ -19429,7 +20645,7 @@
       </w:pPr>
     </w:lvl>
   </w:abstractNum>
-  <w:abstractNum w:abstractNumId="13">
+  <w:abstractNum w:abstractNumId="14">
     <w:nsid w:val="20104BE9"/>
     <w:multiLevelType w:val="hybridMultilevel"/>
     <w:tmpl w:val="E3EEB0B4"/>
@@ -19515,7 +20731,7 @@
       </w:pPr>
     </w:lvl>
   </w:abstractNum>
-  <w:abstractNum w:abstractNumId="14">
+  <w:abstractNum w:abstractNumId="15">
     <w:nsid w:val="20E47621"/>
     <w:multiLevelType w:val="hybridMultilevel"/>
     <w:tmpl w:val="6EB4934A"/>
@@ -19601,7 +20817,7 @@
       </w:pPr>
     </w:lvl>
   </w:abstractNum>
-  <w:abstractNum w:abstractNumId="15">
+  <w:abstractNum w:abstractNumId="16">
     <w:nsid w:val="22792ED7"/>
     <w:multiLevelType w:val="hybridMultilevel"/>
     <w:tmpl w:val="7F32301C"/>
@@ -19687,7 +20903,7 @@
       </w:pPr>
     </w:lvl>
   </w:abstractNum>
-  <w:abstractNum w:abstractNumId="16">
+  <w:abstractNum w:abstractNumId="17">
     <w:nsid w:val="22D1670A"/>
     <w:multiLevelType w:val="hybridMultilevel"/>
     <w:tmpl w:val="7F32301C"/>
@@ -19773,7 +20989,7 @@
       </w:pPr>
     </w:lvl>
   </w:abstractNum>
-  <w:abstractNum w:abstractNumId="17">
+  <w:abstractNum w:abstractNumId="18">
     <w:nsid w:val="25917205"/>
     <w:multiLevelType w:val="hybridMultilevel"/>
     <w:tmpl w:val="01464708"/>
@@ -19859,7 +21075,7 @@
       </w:pPr>
     </w:lvl>
   </w:abstractNum>
-  <w:abstractNum w:abstractNumId="18">
+  <w:abstractNum w:abstractNumId="19">
     <w:nsid w:val="27854D0D"/>
     <w:multiLevelType w:val="hybridMultilevel"/>
     <w:tmpl w:val="6F242608"/>
@@ -19945,7 +21161,7 @@
       </w:pPr>
     </w:lvl>
   </w:abstractNum>
-  <w:abstractNum w:abstractNumId="19">
+  <w:abstractNum w:abstractNumId="20">
     <w:nsid w:val="2C917B24"/>
     <w:multiLevelType w:val="hybridMultilevel"/>
     <w:tmpl w:val="F34C4276"/>
@@ -20031,7 +21247,7 @@
       </w:pPr>
     </w:lvl>
   </w:abstractNum>
-  <w:abstractNum w:abstractNumId="20">
+  <w:abstractNum w:abstractNumId="21">
     <w:nsid w:val="2DEE4181"/>
     <w:multiLevelType w:val="hybridMultilevel"/>
     <w:tmpl w:val="57027F4A"/>
@@ -20117,7 +21333,7 @@
       </w:pPr>
     </w:lvl>
   </w:abstractNum>
-  <w:abstractNum w:abstractNumId="21">
+  <w:abstractNum w:abstractNumId="22">
     <w:nsid w:val="2E8D0E33"/>
     <w:multiLevelType w:val="hybridMultilevel"/>
     <w:tmpl w:val="01464708"/>
@@ -20203,7 +21419,7 @@
       </w:pPr>
     </w:lvl>
   </w:abstractNum>
-  <w:abstractNum w:abstractNumId="22">
+  <w:abstractNum w:abstractNumId="23">
     <w:nsid w:val="2ED9669F"/>
     <w:multiLevelType w:val="hybridMultilevel"/>
     <w:tmpl w:val="F34C4276"/>
@@ -20289,7 +21505,7 @@
       </w:pPr>
     </w:lvl>
   </w:abstractNum>
-  <w:abstractNum w:abstractNumId="23">
+  <w:abstractNum w:abstractNumId="24">
     <w:nsid w:val="308D60C1"/>
     <w:multiLevelType w:val="hybridMultilevel"/>
     <w:tmpl w:val="9AC87BEC"/>
@@ -20375,7 +21591,7 @@
       </w:pPr>
     </w:lvl>
   </w:abstractNum>
-  <w:abstractNum w:abstractNumId="24">
+  <w:abstractNum w:abstractNumId="25">
     <w:nsid w:val="31C92F9A"/>
     <w:multiLevelType w:val="hybridMultilevel"/>
     <w:tmpl w:val="5FF83CB4"/>
@@ -20461,7 +21677,7 @@
       </w:pPr>
     </w:lvl>
   </w:abstractNum>
-  <w:abstractNum w:abstractNumId="25">
+  <w:abstractNum w:abstractNumId="26">
     <w:nsid w:val="353030C8"/>
     <w:multiLevelType w:val="hybridMultilevel"/>
     <w:tmpl w:val="01464708"/>
@@ -20547,7 +21763,7 @@
       </w:pPr>
     </w:lvl>
   </w:abstractNum>
-  <w:abstractNum w:abstractNumId="26">
+  <w:abstractNum w:abstractNumId="27">
     <w:nsid w:val="356C35FA"/>
     <w:multiLevelType w:val="hybridMultilevel"/>
     <w:tmpl w:val="01464708"/>
@@ -20633,7 +21849,7 @@
       </w:pPr>
     </w:lvl>
   </w:abstractNum>
-  <w:abstractNum w:abstractNumId="27">
+  <w:abstractNum w:abstractNumId="28">
     <w:nsid w:val="37E34F2C"/>
     <w:multiLevelType w:val="hybridMultilevel"/>
     <w:tmpl w:val="E64CB5A8"/>
@@ -20719,7 +21935,7 @@
       </w:pPr>
     </w:lvl>
   </w:abstractNum>
-  <w:abstractNum w:abstractNumId="28">
+  <w:abstractNum w:abstractNumId="29">
     <w:nsid w:val="38234BC6"/>
     <w:multiLevelType w:val="hybridMultilevel"/>
     <w:tmpl w:val="E64CB5A8"/>
@@ -20805,7 +22021,7 @@
       </w:pPr>
     </w:lvl>
   </w:abstractNum>
-  <w:abstractNum w:abstractNumId="29">
+  <w:abstractNum w:abstractNumId="30">
     <w:nsid w:val="3EDB1250"/>
     <w:multiLevelType w:val="hybridMultilevel"/>
     <w:tmpl w:val="581A428E"/>
@@ -20891,7 +22107,7 @@
       </w:pPr>
     </w:lvl>
   </w:abstractNum>
-  <w:abstractNum w:abstractNumId="30">
+  <w:abstractNum w:abstractNumId="31">
     <w:nsid w:val="3FE57208"/>
     <w:multiLevelType w:val="hybridMultilevel"/>
     <w:tmpl w:val="7F32301C"/>
@@ -20977,7 +22193,7 @@
       </w:pPr>
     </w:lvl>
   </w:abstractNum>
-  <w:abstractNum w:abstractNumId="31">
+  <w:abstractNum w:abstractNumId="32">
     <w:nsid w:val="409E2EF5"/>
     <w:multiLevelType w:val="hybridMultilevel"/>
     <w:tmpl w:val="6F242608"/>
@@ -21063,7 +22279,7 @@
       </w:pPr>
     </w:lvl>
   </w:abstractNum>
-  <w:abstractNum w:abstractNumId="32">
+  <w:abstractNum w:abstractNumId="33">
     <w:nsid w:val="41396BCB"/>
     <w:multiLevelType w:val="hybridMultilevel"/>
     <w:tmpl w:val="7F32301C"/>
@@ -21149,7 +22365,7 @@
       </w:pPr>
     </w:lvl>
   </w:abstractNum>
-  <w:abstractNum w:abstractNumId="33">
+  <w:abstractNum w:abstractNumId="34">
     <w:nsid w:val="41A75901"/>
     <w:multiLevelType w:val="hybridMultilevel"/>
     <w:tmpl w:val="F34C4276"/>
@@ -21235,7 +22451,7 @@
       </w:pPr>
     </w:lvl>
   </w:abstractNum>
-  <w:abstractNum w:abstractNumId="34">
+  <w:abstractNum w:abstractNumId="35">
     <w:nsid w:val="41B20400"/>
     <w:multiLevelType w:val="hybridMultilevel"/>
     <w:tmpl w:val="58C4B73C"/>
@@ -21348,7 +22564,7 @@
       </w:rPr>
     </w:lvl>
   </w:abstractNum>
-  <w:abstractNum w:abstractNumId="35">
+  <w:abstractNum w:abstractNumId="36">
     <w:nsid w:val="424C2D2E"/>
     <w:multiLevelType w:val="hybridMultilevel"/>
     <w:tmpl w:val="01464708"/>
@@ -21434,7 +22650,7 @@
       </w:pPr>
     </w:lvl>
   </w:abstractNum>
-  <w:abstractNum w:abstractNumId="36">
+  <w:abstractNum w:abstractNumId="37">
     <w:nsid w:val="42D77490"/>
     <w:multiLevelType w:val="hybridMultilevel"/>
     <w:tmpl w:val="01464708"/>
@@ -21520,7 +22736,7 @@
       </w:pPr>
     </w:lvl>
   </w:abstractNum>
-  <w:abstractNum w:abstractNumId="37">
+  <w:abstractNum w:abstractNumId="38">
     <w:nsid w:val="439733F3"/>
     <w:multiLevelType w:val="hybridMultilevel"/>
     <w:tmpl w:val="7F32301C"/>
@@ -21606,7 +22822,7 @@
       </w:pPr>
     </w:lvl>
   </w:abstractNum>
-  <w:abstractNum w:abstractNumId="38">
+  <w:abstractNum w:abstractNumId="39">
     <w:nsid w:val="446B7ADD"/>
     <w:multiLevelType w:val="hybridMultilevel"/>
     <w:tmpl w:val="6F242608"/>
@@ -21692,7 +22908,7 @@
       </w:pPr>
     </w:lvl>
   </w:abstractNum>
-  <w:abstractNum w:abstractNumId="39">
+  <w:abstractNum w:abstractNumId="40">
     <w:nsid w:val="44FE1001"/>
     <w:multiLevelType w:val="hybridMultilevel"/>
     <w:tmpl w:val="4F6C6E3E"/>
@@ -21778,7 +22994,7 @@
       </w:pPr>
     </w:lvl>
   </w:abstractNum>
-  <w:abstractNum w:abstractNumId="40">
+  <w:abstractNum w:abstractNumId="41">
     <w:nsid w:val="45120073"/>
     <w:multiLevelType w:val="hybridMultilevel"/>
     <w:tmpl w:val="E64CB5A8"/>
@@ -21864,7 +23080,7 @@
       </w:pPr>
     </w:lvl>
   </w:abstractNum>
-  <w:abstractNum w:abstractNumId="41">
+  <w:abstractNum w:abstractNumId="42">
     <w:nsid w:val="45E7020F"/>
     <w:multiLevelType w:val="hybridMultilevel"/>
     <w:tmpl w:val="7F32301C"/>
@@ -21950,7 +23166,7 @@
       </w:pPr>
     </w:lvl>
   </w:abstractNum>
-  <w:abstractNum w:abstractNumId="42">
+  <w:abstractNum w:abstractNumId="43">
     <w:nsid w:val="477C20D5"/>
     <w:multiLevelType w:val="hybridMultilevel"/>
     <w:tmpl w:val="01464708"/>
@@ -22036,7 +23252,7 @@
       </w:pPr>
     </w:lvl>
   </w:abstractNum>
-  <w:abstractNum w:abstractNumId="43">
+  <w:abstractNum w:abstractNumId="44">
     <w:nsid w:val="50B20826"/>
     <w:multiLevelType w:val="hybridMultilevel"/>
     <w:tmpl w:val="01464708"/>
@@ -22122,7 +23338,7 @@
       </w:pPr>
     </w:lvl>
   </w:abstractNum>
-  <w:abstractNum w:abstractNumId="44">
+  <w:abstractNum w:abstractNumId="45">
     <w:nsid w:val="52FF4ED1"/>
     <w:multiLevelType w:val="hybridMultilevel"/>
     <w:tmpl w:val="F34C4276"/>
@@ -22208,7 +23424,7 @@
       </w:pPr>
     </w:lvl>
   </w:abstractNum>
-  <w:abstractNum w:abstractNumId="45">
+  <w:abstractNum w:abstractNumId="46">
     <w:nsid w:val="556E21C8"/>
     <w:multiLevelType w:val="hybridMultilevel"/>
     <w:tmpl w:val="6EB4934A"/>
@@ -22294,7 +23510,7 @@
       </w:pPr>
     </w:lvl>
   </w:abstractNum>
-  <w:abstractNum w:abstractNumId="46">
+  <w:abstractNum w:abstractNumId="47">
     <w:nsid w:val="584F28A5"/>
     <w:multiLevelType w:val="hybridMultilevel"/>
     <w:tmpl w:val="5FF83CB4"/>
@@ -22380,7 +23596,7 @@
       </w:pPr>
     </w:lvl>
   </w:abstractNum>
-  <w:abstractNum w:abstractNumId="47">
+  <w:abstractNum w:abstractNumId="48">
     <w:nsid w:val="60C65CED"/>
     <w:multiLevelType w:val="hybridMultilevel"/>
     <w:tmpl w:val="8B1066EC"/>
@@ -22466,7 +23682,7 @@
       </w:pPr>
     </w:lvl>
   </w:abstractNum>
-  <w:abstractNum w:abstractNumId="48">
+  <w:abstractNum w:abstractNumId="49">
     <w:nsid w:val="615424B0"/>
     <w:multiLevelType w:val="hybridMultilevel"/>
     <w:tmpl w:val="6F242608"/>
@@ -22552,7 +23768,7 @@
       </w:pPr>
     </w:lvl>
   </w:abstractNum>
-  <w:abstractNum w:abstractNumId="49">
+  <w:abstractNum w:abstractNumId="50">
     <w:nsid w:val="619304B9"/>
     <w:multiLevelType w:val="hybridMultilevel"/>
     <w:tmpl w:val="E3EEB0B4"/>
@@ -22638,7 +23854,7 @@
       </w:pPr>
     </w:lvl>
   </w:abstractNum>
-  <w:abstractNum w:abstractNumId="50">
+  <w:abstractNum w:abstractNumId="51">
     <w:nsid w:val="62575F92"/>
     <w:multiLevelType w:val="hybridMultilevel"/>
     <w:tmpl w:val="7F32301C"/>
@@ -22724,7 +23940,7 @@
       </w:pPr>
     </w:lvl>
   </w:abstractNum>
-  <w:abstractNum w:abstractNumId="51">
+  <w:abstractNum w:abstractNumId="52">
     <w:nsid w:val="64E860B3"/>
     <w:multiLevelType w:val="hybridMultilevel"/>
     <w:tmpl w:val="01464708"/>
@@ -22810,7 +24026,7 @@
       </w:pPr>
     </w:lvl>
   </w:abstractNum>
-  <w:abstractNum w:abstractNumId="52">
+  <w:abstractNum w:abstractNumId="53">
     <w:nsid w:val="67806F79"/>
     <w:multiLevelType w:val="hybridMultilevel"/>
     <w:tmpl w:val="57027F4A"/>
@@ -22896,7 +24112,7 @@
       </w:pPr>
     </w:lvl>
   </w:abstractNum>
-  <w:abstractNum w:abstractNumId="53">
+  <w:abstractNum w:abstractNumId="54">
     <w:nsid w:val="6A4D5B78"/>
     <w:multiLevelType w:val="hybridMultilevel"/>
     <w:tmpl w:val="5FF83CB4"/>
@@ -22982,7 +24198,7 @@
       </w:pPr>
     </w:lvl>
   </w:abstractNum>
-  <w:abstractNum w:abstractNumId="54">
+  <w:abstractNum w:abstractNumId="55">
     <w:nsid w:val="6D593EBE"/>
     <w:multiLevelType w:val="hybridMultilevel"/>
     <w:tmpl w:val="9AC87BEC"/>
@@ -23068,7 +24284,7 @@
       </w:pPr>
     </w:lvl>
   </w:abstractNum>
-  <w:abstractNum w:abstractNumId="55">
+  <w:abstractNum w:abstractNumId="56">
     <w:nsid w:val="6DB46A3C"/>
     <w:multiLevelType w:val="hybridMultilevel"/>
     <w:tmpl w:val="E64CB5A8"/>
@@ -23154,7 +24370,7 @@
       </w:pPr>
     </w:lvl>
   </w:abstractNum>
-  <w:abstractNum w:abstractNumId="56">
+  <w:abstractNum w:abstractNumId="57">
     <w:nsid w:val="73D80672"/>
     <w:multiLevelType w:val="hybridMultilevel"/>
     <w:tmpl w:val="01464708"/>
@@ -23240,7 +24456,7 @@
       </w:pPr>
     </w:lvl>
   </w:abstractNum>
-  <w:abstractNum w:abstractNumId="57">
+  <w:abstractNum w:abstractNumId="58">
     <w:nsid w:val="74220597"/>
     <w:multiLevelType w:val="hybridMultilevel"/>
     <w:tmpl w:val="01464708"/>
@@ -23326,7 +24542,7 @@
       </w:pPr>
     </w:lvl>
   </w:abstractNum>
-  <w:abstractNum w:abstractNumId="58">
+  <w:abstractNum w:abstractNumId="59">
     <w:nsid w:val="74E54D75"/>
     <w:multiLevelType w:val="hybridMultilevel"/>
     <w:tmpl w:val="01464708"/>
@@ -23412,7 +24628,93 @@
       </w:pPr>
     </w:lvl>
   </w:abstractNum>
-  <w:abstractNum w:abstractNumId="59">
+  <w:abstractNum w:abstractNumId="60">
+    <w:nsid w:val="75C271C2"/>
+    <w:multiLevelType w:val="hybridMultilevel"/>
+    <w:tmpl w:val="7F32301C"/>
+    <w:lvl w:ilvl="0" w:tplc="0409000F">
+      <w:start w:val="1"/>
+      <w:numFmt w:val="decimal"/>
+      <w:lvlText w:val="%1."/>
+      <w:lvlJc w:val="left"/>
+      <w:pPr>
+        <w:ind w:left="720" w:hanging="360"/>
+      </w:pPr>
+    </w:lvl>
+    <w:lvl w:ilvl="1" w:tplc="04090019">
+      <w:start w:val="1"/>
+      <w:numFmt w:val="lowerLetter"/>
+      <w:lvlText w:val="%2."/>
+      <w:lvlJc w:val="left"/>
+      <w:pPr>
+        <w:ind w:left="1440" w:hanging="360"/>
+      </w:pPr>
+    </w:lvl>
+    <w:lvl w:ilvl="2" w:tplc="0409001B">
+      <w:start w:val="1"/>
+      <w:numFmt w:val="lowerRoman"/>
+      <w:lvlText w:val="%3."/>
+      <w:lvlJc w:val="right"/>
+      <w:pPr>
+        <w:ind w:left="2160" w:hanging="180"/>
+      </w:pPr>
+    </w:lvl>
+    <w:lvl w:ilvl="3" w:tplc="0409000F">
+      <w:start w:val="1"/>
+      <w:numFmt w:val="decimal"/>
+      <w:lvlText w:val="%4."/>
+      <w:lvlJc w:val="left"/>
+      <w:pPr>
+        <w:ind w:left="2880" w:hanging="360"/>
+      </w:pPr>
+    </w:lvl>
+    <w:lvl w:ilvl="4" w:tplc="04090019">
+      <w:start w:val="1"/>
+      <w:numFmt w:val="lowerLetter"/>
+      <w:lvlText w:val="%5."/>
+      <w:lvlJc w:val="left"/>
+      <w:pPr>
+        <w:ind w:left="3600" w:hanging="360"/>
+      </w:pPr>
+    </w:lvl>
+    <w:lvl w:ilvl="5" w:tplc="0409001B" w:tentative="1">
+      <w:start w:val="1"/>
+      <w:numFmt w:val="lowerRoman"/>
+      <w:lvlText w:val="%6."/>
+      <w:lvlJc w:val="right"/>
+      <w:pPr>
+        <w:ind w:left="4320" w:hanging="180"/>
+      </w:pPr>
+    </w:lvl>
+    <w:lvl w:ilvl="6" w:tplc="0409000F" w:tentative="1">
+      <w:start w:val="1"/>
+      <w:numFmt w:val="decimal"/>
+      <w:lvlText w:val="%7."/>
+      <w:lvlJc w:val="left"/>
+      <w:pPr>
+        <w:ind w:left="5040" w:hanging="360"/>
+      </w:pPr>
+    </w:lvl>
+    <w:lvl w:ilvl="7" w:tplc="04090019" w:tentative="1">
+      <w:start w:val="1"/>
+      <w:numFmt w:val="lowerLetter"/>
+      <w:lvlText w:val="%8."/>
+      <w:lvlJc w:val="left"/>
+      <w:pPr>
+        <w:ind w:left="5760" w:hanging="360"/>
+      </w:pPr>
+    </w:lvl>
+    <w:lvl w:ilvl="8" w:tplc="0409001B" w:tentative="1">
+      <w:start w:val="1"/>
+      <w:numFmt w:val="lowerRoman"/>
+      <w:lvlText w:val="%9."/>
+      <w:lvlJc w:val="right"/>
+      <w:pPr>
+        <w:ind w:left="6480" w:hanging="180"/>
+      </w:pPr>
+    </w:lvl>
+  </w:abstractNum>
+  <w:abstractNum w:abstractNumId="61">
     <w:nsid w:val="7E653EE1"/>
     <w:multiLevelType w:val="hybridMultilevel"/>
     <w:tmpl w:val="EC5AF340"/>
@@ -23525,7 +24827,7 @@
       </w:rPr>
     </w:lvl>
   </w:abstractNum>
-  <w:abstractNum w:abstractNumId="60">
+  <w:abstractNum w:abstractNumId="62">
     <w:nsid w:val="7F3F6102"/>
     <w:multiLevelType w:val="hybridMultilevel"/>
     <w:tmpl w:val="01464708"/>
@@ -23611,7 +24913,7 @@
       </w:pPr>
     </w:lvl>
   </w:abstractNum>
-  <w:abstractNum w:abstractNumId="61">
+  <w:abstractNum w:abstractNumId="63">
     <w:nsid w:val="7F6D4086"/>
     <w:multiLevelType w:val="hybridMultilevel"/>
     <w:tmpl w:val="7F32301C"/>
@@ -23697,7 +24999,7 @@
       </w:pPr>
     </w:lvl>
   </w:abstractNum>
-  <w:abstractNum w:abstractNumId="62">
+  <w:abstractNum w:abstractNumId="64">
     <w:nsid w:val="7FDC013C"/>
     <w:multiLevelType w:val="hybridMultilevel"/>
     <w:tmpl w:val="5FF83CB4"/>
@@ -23784,106 +25086,106 @@
     </w:lvl>
   </w:abstractNum>
   <w:num w:numId="1">
-    <w:abstractNumId w:val="59"/>
+    <w:abstractNumId w:val="61"/>
   </w:num>
   <w:num w:numId="2">
-    <w:abstractNumId w:val="34"/>
+    <w:abstractNumId w:val="35"/>
   </w:num>
   <w:num w:numId="3">
-    <w:abstractNumId w:val="56"/>
+    <w:abstractNumId w:val="57"/>
   </w:num>
   <w:num w:numId="4">
-    <w:abstractNumId w:val="49"/>
+    <w:abstractNumId w:val="50"/>
   </w:num>
   <w:num w:numId="5">
     <w:abstractNumId w:val="7"/>
   </w:num>
   <w:num w:numId="6">
-    <w:abstractNumId w:val="57"/>
+    <w:abstractNumId w:val="58"/>
   </w:num>
   <w:num w:numId="7">
-    <w:abstractNumId w:val="26"/>
+    <w:abstractNumId w:val="27"/>
   </w:num>
   <w:num w:numId="8">
-    <w:abstractNumId w:val="43"/>
+    <w:abstractNumId w:val="44"/>
   </w:num>
   <w:num w:numId="9">
-    <w:abstractNumId w:val="17"/>
+    <w:abstractNumId w:val="18"/>
   </w:num>
   <w:num w:numId="10">
-    <w:abstractNumId w:val="36"/>
+    <w:abstractNumId w:val="37"/>
   </w:num>
   <w:num w:numId="11">
-    <w:abstractNumId w:val="60"/>
+    <w:abstractNumId w:val="62"/>
   </w:num>
   <w:num w:numId="12">
-    <w:abstractNumId w:val="21"/>
+    <w:abstractNumId w:val="22"/>
   </w:num>
   <w:num w:numId="13">
     <w:abstractNumId w:val="4"/>
   </w:num>
   <w:num w:numId="14">
-    <w:abstractNumId w:val="39"/>
+    <w:abstractNumId w:val="40"/>
   </w:num>
   <w:num w:numId="15">
-    <w:abstractNumId w:val="55"/>
+    <w:abstractNumId w:val="56"/>
   </w:num>
   <w:num w:numId="16">
     <w:abstractNumId w:val="2"/>
   </w:num>
   <w:num w:numId="17">
-    <w:abstractNumId w:val="37"/>
+    <w:abstractNumId w:val="38"/>
   </w:num>
   <w:num w:numId="18">
-    <w:abstractNumId w:val="40"/>
+    <w:abstractNumId w:val="41"/>
   </w:num>
   <w:num w:numId="19">
     <w:abstractNumId w:val="6"/>
   </w:num>
   <w:num w:numId="20">
-    <w:abstractNumId w:val="18"/>
+    <w:abstractNumId w:val="19"/>
   </w:num>
   <w:num w:numId="21">
-    <w:abstractNumId w:val="62"/>
+    <w:abstractNumId w:val="64"/>
   </w:num>
   <w:num w:numId="22">
-    <w:abstractNumId w:val="54"/>
+    <w:abstractNumId w:val="55"/>
   </w:num>
   <w:num w:numId="23">
-    <w:abstractNumId w:val="20"/>
+    <w:abstractNumId w:val="21"/>
   </w:num>
   <w:num w:numId="24">
     <w:abstractNumId w:val="9"/>
   </w:num>
   <w:num w:numId="25">
-    <w:abstractNumId w:val="52"/>
+    <w:abstractNumId w:val="53"/>
   </w:num>
   <w:num w:numId="26">
+    <w:abstractNumId w:val="48"/>
+  </w:num>
+  <w:num w:numId="27">
+    <w:abstractNumId w:val="12"/>
+  </w:num>
+  <w:num w:numId="28">
+    <w:abstractNumId w:val="30"/>
+  </w:num>
+  <w:num w:numId="29">
+    <w:abstractNumId w:val="25"/>
+  </w:num>
+  <w:num w:numId="30">
+    <w:abstractNumId w:val="54"/>
+  </w:num>
+  <w:num w:numId="31">
     <w:abstractNumId w:val="47"/>
   </w:num>
-  <w:num w:numId="27">
-    <w:abstractNumId w:val="11"/>
-  </w:num>
-  <w:num w:numId="28">
-    <w:abstractNumId w:val="29"/>
-  </w:num>
-  <w:num w:numId="29">
-    <w:abstractNumId w:val="24"/>
-  </w:num>
-  <w:num w:numId="30">
-    <w:abstractNumId w:val="53"/>
-  </w:num>
-  <w:num w:numId="31">
+  <w:num w:numId="32">
     <w:abstractNumId w:val="46"/>
   </w:num>
-  <w:num w:numId="32">
-    <w:abstractNumId w:val="45"/>
-  </w:num>
   <w:num w:numId="33">
-    <w:abstractNumId w:val="31"/>
+    <w:abstractNumId w:val="32"/>
   </w:num>
   <w:num w:numId="34">
-    <w:abstractNumId w:val="22"/>
+    <w:abstractNumId w:val="23"/>
   </w:num>
   <w:num w:numId="35">
     <w:abstractNumId w:val="5"/>
@@ -23892,73 +25194,73 @@
     <w:abstractNumId w:val="8"/>
   </w:num>
   <w:num w:numId="37">
-    <w:abstractNumId w:val="28"/>
+    <w:abstractNumId w:val="29"/>
   </w:num>
   <w:num w:numId="38">
-    <w:abstractNumId w:val="44"/>
+    <w:abstractNumId w:val="45"/>
   </w:num>
   <w:num w:numId="39">
-    <w:abstractNumId w:val="38"/>
+    <w:abstractNumId w:val="39"/>
   </w:num>
   <w:num w:numId="40">
-    <w:abstractNumId w:val="23"/>
+    <w:abstractNumId w:val="24"/>
   </w:num>
   <w:num w:numId="41">
-    <w:abstractNumId w:val="14"/>
+    <w:abstractNumId w:val="15"/>
   </w:num>
   <w:num w:numId="42">
-    <w:abstractNumId w:val="13"/>
+    <w:abstractNumId w:val="14"/>
   </w:num>
   <w:num w:numId="43">
     <w:abstractNumId w:val="3"/>
   </w:num>
   <w:num w:numId="44">
+    <w:abstractNumId w:val="52"/>
+  </w:num>
+  <w:num w:numId="45">
+    <w:abstractNumId w:val="26"/>
+  </w:num>
+  <w:num w:numId="46">
+    <w:abstractNumId w:val="13"/>
+  </w:num>
+  <w:num w:numId="47">
+    <w:abstractNumId w:val="59"/>
+  </w:num>
+  <w:num w:numId="48">
+    <w:abstractNumId w:val="43"/>
+  </w:num>
+  <w:num w:numId="49">
+    <w:abstractNumId w:val="36"/>
+  </w:num>
+  <w:num w:numId="50">
+    <w:abstractNumId w:val="28"/>
+  </w:num>
+  <w:num w:numId="51">
+    <w:abstractNumId w:val="20"/>
+  </w:num>
+  <w:num w:numId="52">
+    <w:abstractNumId w:val="34"/>
+  </w:num>
+  <w:num w:numId="53">
+    <w:abstractNumId w:val="17"/>
+  </w:num>
+  <w:num w:numId="54">
+    <w:abstractNumId w:val="49"/>
+  </w:num>
+  <w:num w:numId="55">
     <w:abstractNumId w:val="51"/>
   </w:num>
-  <w:num w:numId="45">
-    <w:abstractNumId w:val="25"/>
-  </w:num>
-  <w:num w:numId="46">
-    <w:abstractNumId w:val="12"/>
-  </w:num>
-  <w:num w:numId="47">
-    <w:abstractNumId w:val="58"/>
-  </w:num>
-  <w:num w:numId="48">
-    <w:abstractNumId w:val="42"/>
-  </w:num>
-  <w:num w:numId="49">
-    <w:abstractNumId w:val="35"/>
-  </w:num>
-  <w:num w:numId="50">
-    <w:abstractNumId w:val="27"/>
-  </w:num>
-  <w:num w:numId="51">
-    <w:abstractNumId w:val="19"/>
-  </w:num>
-  <w:num w:numId="52">
+  <w:num w:numId="56">
     <w:abstractNumId w:val="33"/>
-  </w:num>
-  <w:num w:numId="53">
-    <w:abstractNumId w:val="16"/>
-  </w:num>
-  <w:num w:numId="54">
-    <w:abstractNumId w:val="48"/>
-  </w:num>
-  <w:num w:numId="55">
-    <w:abstractNumId w:val="50"/>
-  </w:num>
-  <w:num w:numId="56">
-    <w:abstractNumId w:val="32"/>
   </w:num>
   <w:num w:numId="57">
     <w:abstractNumId w:val="0"/>
   </w:num>
   <w:num w:numId="58">
-    <w:abstractNumId w:val="61"/>
+    <w:abstractNumId w:val="63"/>
   </w:num>
   <w:num w:numId="59">
-    <w:abstractNumId w:val="30"/>
+    <w:abstractNumId w:val="31"/>
   </w:num>
   <w:num w:numId="60">
     <w:abstractNumId w:val="10"/>
@@ -23967,10 +25269,16 @@
     <w:abstractNumId w:val="1"/>
   </w:num>
   <w:num w:numId="62">
-    <w:abstractNumId w:val="15"/>
+    <w:abstractNumId w:val="16"/>
   </w:num>
   <w:num w:numId="63">
-    <w:abstractNumId w:val="41"/>
+    <w:abstractNumId w:val="42"/>
+  </w:num>
+  <w:num w:numId="64">
+    <w:abstractNumId w:val="11"/>
+  </w:num>
+  <w:num w:numId="65">
+    <w:abstractNumId w:val="60"/>
   </w:num>
   <w:numIdMacAtCleanup w:val="63"/>
 </w:numbering>

</xml_diff>